<commit_message>
How to crawl relative-url's with scrapy spider
                             Part 1

1) We want the scrapy spider to click and follow(crawl) a page that has a relative_url(hyperlink that open up a new  page)

2) I also added a word document under documentation for the different Portfolio projects i want to do using the knowledge I learn in this tutorial and future tutorials called (Project Ideas)
</commit_message>
<xml_diff>
--- a/DOCUMENTATION/SCRAPPY COMMANDS.docx
+++ b/DOCUMENTATION/SCRAPPY COMMANDS.docx
@@ -6300,6 +6300,187 @@
           <w:szCs w:val="28"/>
         </w:rPr>
       </w:pPr>
+      <w:r>
+        <w:rPr>
+          <w:rFonts w:ascii="Times New Roman" w:hAnsi="Times New Roman" w:cs="Times New Roman"/>
+          <w:sz w:val="28"/>
+          <w:szCs w:val="28"/>
+        </w:rPr>
+        <w:t>How to Run the Scrapy shell:</w:t>
+      </w:r>
+    </w:p>
+    <w:tbl>
+      <w:tblPr>
+        <w:tblStyle w:val="TableGrid"/>
+        <w:tblW w:w="0" w:type="auto"/>
+        <w:tblLook w:val="04A0" w:firstRow="1" w:lastRow="0" w:firstColumn="1" w:lastColumn="0" w:noHBand="0" w:noVBand="1"/>
+      </w:tblPr>
+      <w:tblGrid>
+        <w:gridCol w:w="9016"/>
+      </w:tblGrid>
+      <w:tr>
+        <w:tc>
+          <w:tcPr>
+            <w:tcW w:w="9016" w:type="dxa"/>
+          </w:tcPr>
+          <w:p>
+            <w:pPr>
+              <w:rPr>
+                <w:rFonts w:ascii="Times New Roman" w:hAnsi="Times New Roman" w:cs="Times New Roman"/>
+                <w:sz w:val="28"/>
+                <w:szCs w:val="28"/>
+              </w:rPr>
+            </w:pPr>
+          </w:p>
+          <w:p>
+            <w:pPr>
+              <w:rPr>
+                <w:rFonts w:ascii="Times New Roman" w:hAnsi="Times New Roman" w:cs="Times New Roman"/>
+                <w:sz w:val="28"/>
+                <w:szCs w:val="28"/>
+              </w:rPr>
+            </w:pPr>
+            <w:r>
+              <w:rPr>
+                <w:rFonts w:ascii="Times New Roman" w:hAnsi="Times New Roman" w:cs="Times New Roman"/>
+                <w:sz w:val="28"/>
+                <w:szCs w:val="28"/>
+              </w:rPr>
+              <w:t xml:space="preserve">                         </w:t>
+            </w:r>
+            <w:r>
+              <w:rPr>
+                <w:rFonts w:ascii="Times New Roman" w:hAnsi="Times New Roman" w:cs="Times New Roman"/>
+                <w:sz w:val="28"/>
+                <w:szCs w:val="28"/>
+              </w:rPr>
+              <w:t>scrapy crawl bookspider</w:t>
+            </w:r>
+          </w:p>
+          <w:p>
+            <w:pPr>
+              <w:rPr>
+                <w:rFonts w:ascii="Times New Roman" w:hAnsi="Times New Roman" w:cs="Times New Roman"/>
+                <w:sz w:val="28"/>
+                <w:szCs w:val="28"/>
+              </w:rPr>
+            </w:pPr>
+          </w:p>
+          <w:p>
+            <w:pPr>
+              <w:pStyle w:val="ListParagraph"/>
+              <w:numPr>
+                <w:ilvl w:val="0"/>
+                <w:numId w:val="2"/>
+              </w:numPr>
+              <w:rPr>
+                <w:rFonts w:ascii="Times New Roman" w:hAnsi="Times New Roman" w:cs="Times New Roman"/>
+                <w:sz w:val="28"/>
+                <w:szCs w:val="28"/>
+              </w:rPr>
+            </w:pPr>
+            <w:r>
+              <w:rPr>
+                <w:rFonts w:ascii="Times New Roman" w:hAnsi="Times New Roman" w:cs="Times New Roman"/>
+                <w:sz w:val="28"/>
+                <w:szCs w:val="28"/>
+              </w:rPr>
+              <w:t>First cd into the folder called “bookscraper”</w:t>
+            </w:r>
+          </w:p>
+          <w:p>
+            <w:pPr>
+              <w:pStyle w:val="ListParagraph"/>
+              <w:numPr>
+                <w:ilvl w:val="0"/>
+                <w:numId w:val="2"/>
+              </w:numPr>
+              <w:rPr>
+                <w:rFonts w:ascii="Times New Roman" w:hAnsi="Times New Roman" w:cs="Times New Roman"/>
+                <w:sz w:val="28"/>
+                <w:szCs w:val="28"/>
+              </w:rPr>
+            </w:pPr>
+            <w:r>
+              <w:rPr>
+                <w:rFonts w:ascii="Times New Roman" w:hAnsi="Times New Roman" w:cs="Times New Roman"/>
+                <w:sz w:val="28"/>
+                <w:szCs w:val="28"/>
+              </w:rPr>
+              <w:t>Run the above command in gitbash</w:t>
+            </w:r>
+          </w:p>
+          <w:p>
+            <w:pPr>
+              <w:rPr>
+                <w:rFonts w:ascii="Times New Roman" w:hAnsi="Times New Roman" w:cs="Times New Roman"/>
+                <w:sz w:val="28"/>
+                <w:szCs w:val="28"/>
+              </w:rPr>
+            </w:pPr>
+            <w:r>
+              <w:rPr>
+                <w:rFonts w:ascii="Times New Roman" w:hAnsi="Times New Roman" w:cs="Times New Roman"/>
+                <w:sz w:val="28"/>
+                <w:szCs w:val="28"/>
+              </w:rPr>
+              <w:drawing>
+                <wp:inline distT="0" distB="0" distL="0" distR="0" wp14:anchorId="35AF7BBB" wp14:editId="282A9538">
+                  <wp:extent cx="5731510" cy="248920"/>
+                  <wp:effectExtent l="0" t="0" r="2540" b="0"/>
+                  <wp:docPr id="642317417" name="Picture 1"/>
+                  <wp:cNvGraphicFramePr>
+                    <a:graphicFrameLocks xmlns:a="http://schemas.openxmlformats.org/drawingml/2006/main" noChangeAspect="1"/>
+                  </wp:cNvGraphicFramePr>
+                  <a:graphic xmlns:a="http://schemas.openxmlformats.org/drawingml/2006/main">
+                    <a:graphicData uri="http://schemas.openxmlformats.org/drawingml/2006/picture">
+                      <pic:pic xmlns:pic="http://schemas.openxmlformats.org/drawingml/2006/picture">
+                        <pic:nvPicPr>
+                          <pic:cNvPr id="642317417" name=""/>
+                          <pic:cNvPicPr/>
+                        </pic:nvPicPr>
+                        <pic:blipFill>
+                          <a:blip r:embed="rId49"/>
+                          <a:stretch>
+                            <a:fillRect/>
+                          </a:stretch>
+                        </pic:blipFill>
+                        <pic:spPr>
+                          <a:xfrm>
+                            <a:off x="0" y="0"/>
+                            <a:ext cx="5731510" cy="248920"/>
+                          </a:xfrm>
+                          <a:prstGeom prst="rect">
+                            <a:avLst/>
+                          </a:prstGeom>
+                        </pic:spPr>
+                      </pic:pic>
+                    </a:graphicData>
+                  </a:graphic>
+                </wp:inline>
+              </w:drawing>
+            </w:r>
+          </w:p>
+          <w:p>
+            <w:pPr>
+              <w:rPr>
+                <w:rFonts w:ascii="Times New Roman" w:hAnsi="Times New Roman" w:cs="Times New Roman"/>
+                <w:sz w:val="28"/>
+                <w:szCs w:val="28"/>
+              </w:rPr>
+            </w:pPr>
+          </w:p>
+        </w:tc>
+      </w:tr>
+    </w:tbl>
+    <w:p>
+      <w:pPr>
+        <w:rPr>
+          <w:rFonts w:ascii="Times New Roman" w:hAnsi="Times New Roman" w:cs="Times New Roman"/>
+          <w:sz w:val="28"/>
+          <w:szCs w:val="28"/>
+        </w:rPr>
+      </w:pPr>
     </w:p>
     <w:p>
       <w:pPr>
@@ -6372,9 +6553,9 @@
 <file path=word/numbering.xml><?xml version="1.0" encoding="utf-8"?>
 <w:numbering xmlns:wpc="http://schemas.microsoft.com/office/word/2010/wordprocessingCanvas" xmlns:cx="http://schemas.microsoft.com/office/drawing/2014/chartex" xmlns:cx1="http://schemas.microsoft.com/office/drawing/2015/9/8/chartex" xmlns:cx2="http://schemas.microsoft.com/office/drawing/2015/10/21/chartex" xmlns:cx3="http://schemas.microsoft.com/office/drawing/2016/5/9/chartex" xmlns:cx4="http://schemas.microsoft.com/office/drawing/2016/5/10/chartex" xmlns:cx5="http://schemas.microsoft.com/office/drawing/2016/5/11/chartex" xmlns:cx6="http://schemas.microsoft.com/office/drawing/2016/5/12/chartex" xmlns:cx7="http://schemas.microsoft.com/office/drawing/2016/5/13/chartex" xmlns:cx8="http://schemas.microsoft.com/office/drawing/2016/5/14/chartex" xmlns:mc="http://schemas.openxmlformats.org/markup-compatibility/2006" xmlns:aink="http://schemas.microsoft.com/office/drawing/2016/ink" xmlns:am3d="http://schemas.microsoft.com/office/drawing/2017/model3d" xmlns:o="urn:schemas-microsoft-com:office:office" xmlns:oel="http://schemas.microsoft.com/office/2019/extlst" xmlns:r="http://schemas.openxmlformats.org/officeDocument/2006/relationships" xmlns:m="http://schemas.openxmlformats.org/officeDocument/2006/math" xmlns:v="urn:schemas-microsoft-com:vml" xmlns:wp14="http://schemas.microsoft.com/office/word/2010/wordprocessingDrawing" xmlns:wp="http://schemas.openxmlformats.org/drawingml/2006/wordprocessingDrawing" xmlns:w10="urn:schemas-microsoft-com:office:word" xmlns:w="http://schemas.openxmlformats.org/wordprocessingml/2006/main" xmlns:w14="http://schemas.microsoft.com/office/word/2010/wordml" xmlns:w15="http://schemas.microsoft.com/office/word/2012/wordml" xmlns:w16cex="http://schemas.microsoft.com/office/word/2018/wordml/cex" xmlns:w16cid="http://schemas.microsoft.com/office/word/2016/wordml/cid" xmlns:w16="http://schemas.microsoft.com/office/word/2018/wordml" xmlns:w16sdtdh="http://schemas.microsoft.com/office/word/2020/wordml/sdtdatahash" xmlns:w16se="http://schemas.microsoft.com/office/word/2015/wordml/symex" xmlns:wpg="http://schemas.microsoft.com/office/word/2010/wordprocessingGroup" xmlns:wpi="http://schemas.microsoft.com/office/word/2010/wordprocessingInk" xmlns:wne="http://schemas.microsoft.com/office/word/2006/wordml" xmlns:wps="http://schemas.microsoft.com/office/word/2010/wordprocessingShape" mc:Ignorable="w14 w15 w16se w16cid w16 w16cex w16sdtdh wp14">
   <w:abstractNum w:abstractNumId="0" w15:restartNumberingAfterBreak="0">
-    <w:nsid w:val="15EE6D5C"/>
+    <w:nsid w:val="0607689C"/>
     <w:multiLevelType w:val="hybridMultilevel"/>
-    <w:tmpl w:val="8DB282CA"/>
+    <w:tmpl w:val="FAE6EEB6"/>
     <w:lvl w:ilvl="0" w:tplc="1C090011">
       <w:start w:val="1"/>
       <w:numFmt w:val="decimal"/>
@@ -6460,7 +6641,99 @@
       </w:pPr>
     </w:lvl>
   </w:abstractNum>
+  <w:abstractNum w:abstractNumId="1" w15:restartNumberingAfterBreak="0">
+    <w:nsid w:val="15EE6D5C"/>
+    <w:multiLevelType w:val="hybridMultilevel"/>
+    <w:tmpl w:val="8DB282CA"/>
+    <w:lvl w:ilvl="0" w:tplc="1C090011">
+      <w:start w:val="1"/>
+      <w:numFmt w:val="decimal"/>
+      <w:lvlText w:val="%1)"/>
+      <w:lvlJc w:val="left"/>
+      <w:pPr>
+        <w:ind w:left="720" w:hanging="360"/>
+      </w:pPr>
+      <w:rPr>
+        <w:rFonts w:hint="default"/>
+      </w:rPr>
+    </w:lvl>
+    <w:lvl w:ilvl="1" w:tplc="1C090019" w:tentative="1">
+      <w:start w:val="1"/>
+      <w:numFmt w:val="lowerLetter"/>
+      <w:lvlText w:val="%2."/>
+      <w:lvlJc w:val="left"/>
+      <w:pPr>
+        <w:ind w:left="1440" w:hanging="360"/>
+      </w:pPr>
+    </w:lvl>
+    <w:lvl w:ilvl="2" w:tplc="1C09001B" w:tentative="1">
+      <w:start w:val="1"/>
+      <w:numFmt w:val="lowerRoman"/>
+      <w:lvlText w:val="%3."/>
+      <w:lvlJc w:val="right"/>
+      <w:pPr>
+        <w:ind w:left="2160" w:hanging="180"/>
+      </w:pPr>
+    </w:lvl>
+    <w:lvl w:ilvl="3" w:tplc="1C09000F" w:tentative="1">
+      <w:start w:val="1"/>
+      <w:numFmt w:val="decimal"/>
+      <w:lvlText w:val="%4."/>
+      <w:lvlJc w:val="left"/>
+      <w:pPr>
+        <w:ind w:left="2880" w:hanging="360"/>
+      </w:pPr>
+    </w:lvl>
+    <w:lvl w:ilvl="4" w:tplc="1C090019" w:tentative="1">
+      <w:start w:val="1"/>
+      <w:numFmt w:val="lowerLetter"/>
+      <w:lvlText w:val="%5."/>
+      <w:lvlJc w:val="left"/>
+      <w:pPr>
+        <w:ind w:left="3600" w:hanging="360"/>
+      </w:pPr>
+    </w:lvl>
+    <w:lvl w:ilvl="5" w:tplc="1C09001B" w:tentative="1">
+      <w:start w:val="1"/>
+      <w:numFmt w:val="lowerRoman"/>
+      <w:lvlText w:val="%6."/>
+      <w:lvlJc w:val="right"/>
+      <w:pPr>
+        <w:ind w:left="4320" w:hanging="180"/>
+      </w:pPr>
+    </w:lvl>
+    <w:lvl w:ilvl="6" w:tplc="1C09000F" w:tentative="1">
+      <w:start w:val="1"/>
+      <w:numFmt w:val="decimal"/>
+      <w:lvlText w:val="%7."/>
+      <w:lvlJc w:val="left"/>
+      <w:pPr>
+        <w:ind w:left="5040" w:hanging="360"/>
+      </w:pPr>
+    </w:lvl>
+    <w:lvl w:ilvl="7" w:tplc="1C090019" w:tentative="1">
+      <w:start w:val="1"/>
+      <w:numFmt w:val="lowerLetter"/>
+      <w:lvlText w:val="%8."/>
+      <w:lvlJc w:val="left"/>
+      <w:pPr>
+        <w:ind w:left="5760" w:hanging="360"/>
+      </w:pPr>
+    </w:lvl>
+    <w:lvl w:ilvl="8" w:tplc="1C09001B" w:tentative="1">
+      <w:start w:val="1"/>
+      <w:numFmt w:val="lowerRoman"/>
+      <w:lvlText w:val="%9."/>
+      <w:lvlJc w:val="right"/>
+      <w:pPr>
+        <w:ind w:left="6480" w:hanging="180"/>
+      </w:pPr>
+    </w:lvl>
+  </w:abstractNum>
   <w:num w:numId="1" w16cid:durableId="463621717">
+    <w:abstractNumId w:val="1"/>
+  </w:num>
+  <w:num w:numId="2" w16cid:durableId="667516542">
     <w:abstractNumId w:val="0"/>
   </w:num>
 </w:numbering>
@@ -6866,6 +7139,7 @@
   <w:style w:type="paragraph" w:default="1" w:styleId="Normal">
     <w:name w:val="Normal"/>
     <w:qFormat/>
+    <w:rsid w:val="00672AA6"/>
   </w:style>
   <w:style w:type="paragraph" w:styleId="Heading1">
     <w:name w:val="heading 1"/>

</xml_diff>

<commit_message>
how to output the generated content to a csv file
1) To output  the content of the scrapy crawl spider to a csv file this is the command we run:

scrapy scrawl bookspider -o bookdata.csv

2) this generated a csv file called "bookdata" that contained all the data we scraped from the Book web page
</commit_message>
<xml_diff>
--- a/DOCUMENTATION/SCRAPPY COMMANDS.docx
+++ b/DOCUMENTATION/SCRAPPY COMMANDS.docx
@@ -6779,318 +6779,31 @@
     </w:tbl>
     <w:p>
       <w:pPr>
-        <w:rPr>
-          <w:rFonts w:ascii="Times New Roman" w:hAnsi="Times New Roman" w:cs="Times New Roman"/>
-          <w:sz w:val="28"/>
-          <w:szCs w:val="28"/>
-        </w:rPr>
-      </w:pPr>
-    </w:p>
-    <w:p>
-      <w:pPr>
-        <w:rPr>
-          <w:rFonts w:ascii="Times New Roman" w:hAnsi="Times New Roman" w:cs="Times New Roman"/>
-          <w:sz w:val="28"/>
-          <w:szCs w:val="28"/>
-        </w:rPr>
-      </w:pPr>
-      <w:r>
-        <w:rPr>
-          <w:rFonts w:ascii="Times New Roman" w:hAnsi="Times New Roman" w:cs="Times New Roman"/>
-          <w:sz w:val="28"/>
-          <w:szCs w:val="28"/>
-        </w:rPr>
-        <w:t>****************************************************************</w:t>
-      </w:r>
-    </w:p>
-    <w:p>
-      <w:pPr>
-        <w:rPr>
-          <w:rFonts w:ascii="Times New Roman" w:hAnsi="Times New Roman" w:cs="Times New Roman"/>
-          <w:sz w:val="28"/>
-          <w:szCs w:val="28"/>
-        </w:rPr>
-      </w:pPr>
-      <w:r>
-        <w:rPr>
-          <w:rFonts w:ascii="Times New Roman" w:hAnsi="Times New Roman" w:cs="Times New Roman"/>
-          <w:sz w:val="28"/>
-          <w:szCs w:val="28"/>
-        </w:rPr>
-        <w:lastRenderedPageBreak/>
-        <w:t>How to get the correct CSS Selector using google chrome and ChatGPT:</w:t>
-      </w:r>
-    </w:p>
-    <w:p>
-      <w:pPr>
-        <w:rPr>
-          <w:rFonts w:ascii="Times New Roman" w:hAnsi="Times New Roman" w:cs="Times New Roman"/>
-          <w:sz w:val="28"/>
-          <w:szCs w:val="28"/>
-        </w:rPr>
-      </w:pPr>
-      <w:r>
-        <w:rPr>
-          <w:rFonts w:ascii="Times New Roman" w:hAnsi="Times New Roman" w:cs="Times New Roman"/>
-          <w:noProof/>
-          <w:sz w:val="28"/>
-          <w:szCs w:val="28"/>
-        </w:rPr>
-        <w:drawing>
-          <wp:inline distT="0" distB="0" distL="0" distR="0" wp14:anchorId="49D553A6" wp14:editId="12A4F38F">
-            <wp:extent cx="5731510" cy="1752600"/>
-            <wp:effectExtent l="0" t="0" r="2540" b="0"/>
-            <wp:docPr id="1899814956" name="Picture 1"/>
-            <wp:cNvGraphicFramePr>
-              <a:graphicFrameLocks xmlns:a="http://schemas.openxmlformats.org/drawingml/2006/main" noChangeAspect="1"/>
-            </wp:cNvGraphicFramePr>
-            <a:graphic xmlns:a="http://schemas.openxmlformats.org/drawingml/2006/main">
-              <a:graphicData uri="http://schemas.openxmlformats.org/drawingml/2006/picture">
-                <pic:pic xmlns:pic="http://schemas.openxmlformats.org/drawingml/2006/picture">
-                  <pic:nvPicPr>
-                    <pic:cNvPr id="1899814956" name=""/>
-                    <pic:cNvPicPr/>
-                  </pic:nvPicPr>
-                  <pic:blipFill>
-                    <a:blip r:embed="rId50"/>
-                    <a:stretch>
-                      <a:fillRect/>
-                    </a:stretch>
-                  </pic:blipFill>
-                  <pic:spPr>
-                    <a:xfrm>
-                      <a:off x="0" y="0"/>
-                      <a:ext cx="5731510" cy="1752600"/>
-                    </a:xfrm>
-                    <a:prstGeom prst="rect">
-                      <a:avLst/>
-                    </a:prstGeom>
-                  </pic:spPr>
-                </pic:pic>
-              </a:graphicData>
-            </a:graphic>
-          </wp:inline>
-        </w:drawing>
-      </w:r>
-    </w:p>
-    <w:p>
-      <w:pPr>
-        <w:rPr>
-          <w:rFonts w:ascii="Times New Roman" w:hAnsi="Times New Roman" w:cs="Times New Roman"/>
-          <w:sz w:val="28"/>
-          <w:szCs w:val="28"/>
-        </w:rPr>
-      </w:pPr>
-      <w:r>
-        <w:rPr>
-          <w:rFonts w:ascii="Times New Roman" w:hAnsi="Times New Roman" w:cs="Times New Roman"/>
-          <w:noProof/>
-          <w:sz w:val="28"/>
-          <w:szCs w:val="28"/>
-        </w:rPr>
-        <w:drawing>
-          <wp:inline distT="0" distB="0" distL="0" distR="0" wp14:anchorId="6D689B81" wp14:editId="387C7C53">
-            <wp:extent cx="5731510" cy="2877185"/>
-            <wp:effectExtent l="0" t="0" r="2540" b="0"/>
-            <wp:docPr id="954102549" name="Picture 1" descr="A screen shot of a computer&#10;&#10;Description automatically generated"/>
-            <wp:cNvGraphicFramePr>
-              <a:graphicFrameLocks xmlns:a="http://schemas.openxmlformats.org/drawingml/2006/main" noChangeAspect="1"/>
-            </wp:cNvGraphicFramePr>
-            <a:graphic xmlns:a="http://schemas.openxmlformats.org/drawingml/2006/main">
-              <a:graphicData uri="http://schemas.openxmlformats.org/drawingml/2006/picture">
-                <pic:pic xmlns:pic="http://schemas.openxmlformats.org/drawingml/2006/picture">
-                  <pic:nvPicPr>
-                    <pic:cNvPr id="954102549" name="Picture 1" descr="A screen shot of a computer&#10;&#10;Description automatically generated"/>
-                    <pic:cNvPicPr/>
-                  </pic:nvPicPr>
-                  <pic:blipFill>
-                    <a:blip r:embed="rId51"/>
-                    <a:stretch>
-                      <a:fillRect/>
-                    </a:stretch>
-                  </pic:blipFill>
-                  <pic:spPr>
-                    <a:xfrm>
-                      <a:off x="0" y="0"/>
-                      <a:ext cx="5731510" cy="2877185"/>
-                    </a:xfrm>
-                    <a:prstGeom prst="rect">
-                      <a:avLst/>
-                    </a:prstGeom>
-                  </pic:spPr>
-                </pic:pic>
-              </a:graphicData>
-            </a:graphic>
-          </wp:inline>
-        </w:drawing>
-      </w:r>
-    </w:p>
-    <w:p>
-      <w:pPr>
-        <w:rPr>
-          <w:rFonts w:ascii="Times New Roman" w:hAnsi="Times New Roman" w:cs="Times New Roman"/>
-          <w:sz w:val="28"/>
-          <w:szCs w:val="28"/>
-        </w:rPr>
-      </w:pPr>
-      <w:r>
-        <w:rPr>
-          <w:rFonts w:ascii="Times New Roman" w:hAnsi="Times New Roman" w:cs="Times New Roman"/>
-          <w:noProof/>
-          <w:sz w:val="28"/>
-          <w:szCs w:val="28"/>
-        </w:rPr>
-        <w:drawing>
-          <wp:inline distT="0" distB="0" distL="0" distR="0" wp14:anchorId="63D8D65A" wp14:editId="10A41AE8">
-            <wp:extent cx="4963218" cy="685896"/>
-            <wp:effectExtent l="0" t="0" r="0" b="0"/>
-            <wp:docPr id="1360847075" name="Picture 1" descr="A black screen with white text&#10;&#10;Description automatically generated"/>
-            <wp:cNvGraphicFramePr>
-              <a:graphicFrameLocks xmlns:a="http://schemas.openxmlformats.org/drawingml/2006/main" noChangeAspect="1"/>
-            </wp:cNvGraphicFramePr>
-            <a:graphic xmlns:a="http://schemas.openxmlformats.org/drawingml/2006/main">
-              <a:graphicData uri="http://schemas.openxmlformats.org/drawingml/2006/picture">
-                <pic:pic xmlns:pic="http://schemas.openxmlformats.org/drawingml/2006/picture">
-                  <pic:nvPicPr>
-                    <pic:cNvPr id="1360847075" name="Picture 1" descr="A black screen with white text&#10;&#10;Description automatically generated"/>
-                    <pic:cNvPicPr/>
-                  </pic:nvPicPr>
-                  <pic:blipFill>
-                    <a:blip r:embed="rId52"/>
-                    <a:stretch>
-                      <a:fillRect/>
-                    </a:stretch>
-                  </pic:blipFill>
-                  <pic:spPr>
-                    <a:xfrm>
-                      <a:off x="0" y="0"/>
-                      <a:ext cx="4963218" cy="685896"/>
-                    </a:xfrm>
-                    <a:prstGeom prst="rect">
-                      <a:avLst/>
-                    </a:prstGeom>
-                  </pic:spPr>
-                </pic:pic>
-              </a:graphicData>
-            </a:graphic>
-          </wp:inline>
-        </w:drawing>
-      </w:r>
-    </w:p>
-    <w:p>
-      <w:pPr>
-        <w:rPr>
-          <w:rFonts w:ascii="Times New Roman" w:hAnsi="Times New Roman" w:cs="Times New Roman"/>
-          <w:sz w:val="28"/>
-          <w:szCs w:val="28"/>
-        </w:rPr>
-      </w:pPr>
-    </w:p>
-    <w:p>
-      <w:pPr>
-        <w:rPr>
-          <w:rFonts w:ascii="Times New Roman" w:hAnsi="Times New Roman" w:cs="Times New Roman"/>
-          <w:b/>
-          <w:bCs/>
-          <w:sz w:val="28"/>
-          <w:szCs w:val="28"/>
-          <w:u w:val="single"/>
-        </w:rPr>
-      </w:pPr>
-    </w:p>
-    <w:p>
-      <w:pPr>
-        <w:rPr>
-          <w:rFonts w:ascii="Times New Roman" w:hAnsi="Times New Roman" w:cs="Times New Roman"/>
-          <w:b/>
-          <w:bCs/>
-          <w:sz w:val="28"/>
-          <w:szCs w:val="28"/>
-          <w:u w:val="single"/>
-        </w:rPr>
-      </w:pPr>
-    </w:p>
-    <w:p>
-      <w:pPr>
-        <w:rPr>
-          <w:rFonts w:ascii="Times New Roman" w:hAnsi="Times New Roman" w:cs="Times New Roman"/>
-          <w:b/>
-          <w:bCs/>
-          <w:sz w:val="28"/>
-          <w:szCs w:val="28"/>
-          <w:u w:val="single"/>
-        </w:rPr>
-      </w:pPr>
-    </w:p>
-    <w:p>
-      <w:pPr>
-        <w:rPr>
-          <w:rFonts w:ascii="Times New Roman" w:hAnsi="Times New Roman" w:cs="Times New Roman"/>
-          <w:b/>
-          <w:bCs/>
-          <w:sz w:val="28"/>
-          <w:szCs w:val="28"/>
-          <w:u w:val="single"/>
-        </w:rPr>
-      </w:pPr>
-    </w:p>
-    <w:p>
-      <w:pPr>
-        <w:rPr>
-          <w:rFonts w:ascii="Times New Roman" w:hAnsi="Times New Roman" w:cs="Times New Roman"/>
-          <w:b/>
-          <w:bCs/>
-          <w:sz w:val="28"/>
-          <w:szCs w:val="28"/>
-          <w:u w:val="single"/>
-        </w:rPr>
-      </w:pPr>
-    </w:p>
-    <w:p>
-      <w:pPr>
-        <w:rPr>
-          <w:rFonts w:ascii="Times New Roman" w:hAnsi="Times New Roman" w:cs="Times New Roman"/>
-          <w:b/>
-          <w:bCs/>
-          <w:sz w:val="28"/>
-          <w:szCs w:val="28"/>
-          <w:u w:val="single"/>
-        </w:rPr>
-      </w:pPr>
-    </w:p>
-    <w:p>
-      <w:pPr>
-        <w:rPr>
-          <w:rFonts w:ascii="Times New Roman" w:hAnsi="Times New Roman" w:cs="Times New Roman"/>
-          <w:b/>
-          <w:bCs/>
-          <w:sz w:val="28"/>
-          <w:szCs w:val="28"/>
-          <w:u w:val="single"/>
-        </w:rPr>
-      </w:pPr>
-    </w:p>
-    <w:p>
-      <w:pPr>
-        <w:rPr>
-          <w:rFonts w:ascii="Times New Roman" w:hAnsi="Times New Roman" w:cs="Times New Roman"/>
-          <w:b/>
-          <w:bCs/>
-          <w:sz w:val="28"/>
-          <w:szCs w:val="28"/>
-          <w:u w:val="single"/>
-        </w:rPr>
-      </w:pPr>
-    </w:p>
-    <w:p>
-      <w:pPr>
-        <w:rPr>
-          <w:rFonts w:ascii="Times New Roman" w:hAnsi="Times New Roman" w:cs="Times New Roman"/>
-          <w:b/>
-          <w:bCs/>
-          <w:sz w:val="28"/>
-          <w:szCs w:val="28"/>
-          <w:u w:val="single"/>
+        <w:pBdr>
+          <w:bottom w:val="dotted" w:sz="24" w:space="1" w:color="auto"/>
+        </w:pBdr>
+        <w:rPr>
+          <w:rFonts w:ascii="Times New Roman" w:hAnsi="Times New Roman" w:cs="Times New Roman"/>
+          <w:sz w:val="28"/>
+          <w:szCs w:val="28"/>
+        </w:rPr>
+      </w:pPr>
+    </w:p>
+    <w:p>
+      <w:pPr>
+        <w:rPr>
+          <w:rFonts w:ascii="Times New Roman" w:hAnsi="Times New Roman" w:cs="Times New Roman"/>
+          <w:sz w:val="28"/>
+          <w:szCs w:val="28"/>
+        </w:rPr>
+      </w:pPr>
+    </w:p>
+    <w:p>
+      <w:pPr>
+        <w:rPr>
+          <w:rFonts w:ascii="Times New Roman" w:hAnsi="Times New Roman" w:cs="Times New Roman"/>
+          <w:sz w:val="28"/>
+          <w:szCs w:val="28"/>
         </w:rPr>
       </w:pPr>
       <w:r>
@@ -7154,7 +6867,7 @@
                     <pic:cNvPicPr/>
                   </pic:nvPicPr>
                   <pic:blipFill>
-                    <a:blip r:embed="rId53"/>
+                    <a:blip r:embed="rId50"/>
                     <a:stretch>
                       <a:fillRect/>
                     </a:stretch>
@@ -7207,9 +6920,9 @@
           <w:szCs w:val="28"/>
         </w:rPr>
         <w:drawing>
-          <wp:inline distT="0" distB="0" distL="0" distR="0" wp14:anchorId="70974615" wp14:editId="503E9C9D">
-            <wp:extent cx="5731510" cy="2739390"/>
-            <wp:effectExtent l="0" t="0" r="2540" b="3810"/>
+          <wp:inline distT="0" distB="0" distL="0" distR="0" wp14:anchorId="70974615" wp14:editId="354761B9">
+            <wp:extent cx="5731510" cy="2250831"/>
+            <wp:effectExtent l="0" t="0" r="0" b="0"/>
             <wp:docPr id="1772833818" name="Picture 1"/>
             <wp:cNvGraphicFramePr>
               <a:graphicFrameLocks xmlns:a="http://schemas.openxmlformats.org/drawingml/2006/main" noChangeAspect="1"/>
@@ -7222,7 +6935,7 @@
                     <pic:cNvPicPr/>
                   </pic:nvPicPr>
                   <pic:blipFill>
-                    <a:blip r:embed="rId54"/>
+                    <a:blip r:embed="rId51"/>
                     <a:stretch>
                       <a:fillRect/>
                     </a:stretch>
@@ -7230,7 +6943,7 @@
                   <pic:spPr>
                     <a:xfrm>
                       <a:off x="0" y="0"/>
-                      <a:ext cx="5731510" cy="2739390"/>
+                      <a:ext cx="5734019" cy="2251816"/>
                     </a:xfrm>
                     <a:prstGeom prst="rect">
                       <a:avLst/>
@@ -7254,7 +6967,192 @@
     </w:p>
     <w:p>
       <w:pPr>
-        <w:pStyle w:val="ListParagraph"/>
+        <w:rPr>
+          <w:rFonts w:ascii="Times New Roman" w:hAnsi="Times New Roman" w:cs="Times New Roman"/>
+          <w:b/>
+          <w:bCs/>
+          <w:sz w:val="28"/>
+          <w:szCs w:val="28"/>
+          <w:u w:val="single"/>
+        </w:rPr>
+      </w:pPr>
+      <w:r>
+        <w:rPr>
+          <w:rFonts w:ascii="Times New Roman" w:hAnsi="Times New Roman" w:cs="Times New Roman"/>
+          <w:b/>
+          <w:bCs/>
+          <w:sz w:val="28"/>
+          <w:szCs w:val="28"/>
+          <w:u w:val="single"/>
+        </w:rPr>
+        <w:t>How do we save the output of the scrapy crawl to an output file:</w:t>
+      </w:r>
+    </w:p>
+    <w:p>
+      <w:pPr>
+        <w:rPr>
+          <w:rFonts w:ascii="Times New Roman" w:hAnsi="Times New Roman" w:cs="Times New Roman"/>
+          <w:sz w:val="28"/>
+          <w:szCs w:val="28"/>
+        </w:rPr>
+      </w:pPr>
+      <w:r>
+        <w:rPr>
+          <w:rFonts w:ascii="Times New Roman" w:hAnsi="Times New Roman" w:cs="Times New Roman"/>
+          <w:sz w:val="28"/>
+          <w:szCs w:val="28"/>
+        </w:rPr>
+        <w:t>All we need to do is to write the following code when we run the scrapy crawl : “-o bookdata.csv”</w:t>
+      </w:r>
+    </w:p>
+    <w:tbl>
+      <w:tblPr>
+        <w:tblStyle w:val="TableGrid"/>
+        <w:tblW w:w="0" w:type="auto"/>
+        <w:tblLook w:val="04A0" w:firstRow="1" w:lastRow="0" w:firstColumn="1" w:lastColumn="0" w:noHBand="0" w:noVBand="1"/>
+      </w:tblPr>
+      <w:tblGrid>
+        <w:gridCol w:w="9016"/>
+      </w:tblGrid>
+      <w:tr>
+        <w:tc>
+          <w:tcPr>
+            <w:tcW w:w="9016" w:type="dxa"/>
+          </w:tcPr>
+          <w:p>
+            <w:pPr>
+              <w:rPr>
+                <w:rFonts w:ascii="Times New Roman" w:hAnsi="Times New Roman" w:cs="Times New Roman"/>
+                <w:sz w:val="28"/>
+                <w:szCs w:val="28"/>
+              </w:rPr>
+            </w:pPr>
+            <w:r>
+              <w:rPr>
+                <w:rFonts w:ascii="Times New Roman" w:hAnsi="Times New Roman" w:cs="Times New Roman"/>
+                <w:sz w:val="28"/>
+                <w:szCs w:val="28"/>
+              </w:rPr>
+              <w:t xml:space="preserve">                     scrapy scrawl </w:t>
+            </w:r>
+            <w:proofErr w:type="spellStart"/>
+            <w:r>
+              <w:rPr>
+                <w:rFonts w:ascii="Times New Roman" w:hAnsi="Times New Roman" w:cs="Times New Roman"/>
+                <w:sz w:val="28"/>
+                <w:szCs w:val="28"/>
+              </w:rPr>
+              <w:t>bookspider</w:t>
+            </w:r>
+            <w:proofErr w:type="spellEnd"/>
+            <w:r>
+              <w:rPr>
+                <w:rFonts w:ascii="Times New Roman" w:hAnsi="Times New Roman" w:cs="Times New Roman"/>
+                <w:sz w:val="28"/>
+                <w:szCs w:val="28"/>
+              </w:rPr>
+              <w:t xml:space="preserve"> -</w:t>
+            </w:r>
+            <w:r>
+              <w:rPr>
+                <w:rFonts w:ascii="Times New Roman" w:hAnsi="Times New Roman" w:cs="Times New Roman"/>
+                <w:sz w:val="28"/>
+                <w:szCs w:val="28"/>
+                <w:highlight w:val="yellow"/>
+              </w:rPr>
+              <w:t>o</w:t>
+            </w:r>
+            <w:r>
+              <w:rPr>
+                <w:rFonts w:ascii="Times New Roman" w:hAnsi="Times New Roman" w:cs="Times New Roman"/>
+                <w:sz w:val="28"/>
+                <w:szCs w:val="28"/>
+              </w:rPr>
+              <w:t xml:space="preserve"> bookdata.csv</w:t>
+            </w:r>
+          </w:p>
+        </w:tc>
+      </w:tr>
+    </w:tbl>
+    <w:p>
+      <w:pPr>
+        <w:rPr>
+          <w:rFonts w:ascii="Times New Roman" w:hAnsi="Times New Roman" w:cs="Times New Roman"/>
+          <w:sz w:val="28"/>
+          <w:szCs w:val="28"/>
+        </w:rPr>
+      </w:pPr>
+    </w:p>
+    <w:p>
+      <w:pPr>
+        <w:rPr>
+          <w:rFonts w:ascii="Times New Roman" w:hAnsi="Times New Roman" w:cs="Times New Roman"/>
+          <w:sz w:val="28"/>
+          <w:szCs w:val="28"/>
+        </w:rPr>
+      </w:pPr>
+      <w:r>
+        <w:rPr>
+          <w:rFonts w:ascii="Times New Roman" w:hAnsi="Times New Roman" w:cs="Times New Roman"/>
+          <w:sz w:val="28"/>
+          <w:szCs w:val="28"/>
+        </w:rPr>
+        <w:t>-</w:t>
+      </w:r>
+      <w:r>
+        <w:rPr>
+          <w:rFonts w:ascii="Times New Roman" w:hAnsi="Times New Roman" w:cs="Times New Roman"/>
+          <w:sz w:val="28"/>
+          <w:szCs w:val="28"/>
+          <w:highlight w:val="yellow"/>
+        </w:rPr>
+        <w:t>o</w:t>
+      </w:r>
+      <w:r>
+        <w:rPr>
+          <w:rFonts w:ascii="Times New Roman" w:hAnsi="Times New Roman" w:cs="Times New Roman"/>
+          <w:sz w:val="28"/>
+          <w:szCs w:val="28"/>
+        </w:rPr>
+        <w:t xml:space="preserve">  = </w:t>
+      </w:r>
+      <w:r>
+        <w:rPr>
+          <w:rFonts w:ascii="Times New Roman" w:hAnsi="Times New Roman" w:cs="Times New Roman"/>
+          <w:sz w:val="28"/>
+          <w:szCs w:val="28"/>
+          <w:highlight w:val="yellow"/>
+        </w:rPr>
+        <w:t>o</w:t>
+      </w:r>
+      <w:r>
+        <w:rPr>
+          <w:rFonts w:ascii="Times New Roman" w:hAnsi="Times New Roman" w:cs="Times New Roman"/>
+          <w:sz w:val="28"/>
+          <w:szCs w:val="28"/>
+        </w:rPr>
+        <w:t xml:space="preserve">utput </w:t>
+      </w:r>
+    </w:p>
+    <w:p>
+      <w:pPr>
+        <w:rPr>
+          <w:rFonts w:ascii="Times New Roman" w:hAnsi="Times New Roman" w:cs="Times New Roman"/>
+          <w:sz w:val="28"/>
+          <w:szCs w:val="28"/>
+        </w:rPr>
+      </w:pPr>
+      <w:r>
+        <w:rPr>
+          <w:rFonts w:ascii="Times New Roman" w:hAnsi="Times New Roman" w:cs="Times New Roman"/>
+          <w:sz w:val="28"/>
+          <w:szCs w:val="28"/>
+        </w:rPr>
+        <w:t>bookdata.csv = is the name of our comma separated value file</w:t>
+      </w:r>
+    </w:p>
+    <w:p>
+      <w:pPr>
         <w:rPr>
           <w:rFonts w:ascii="Times New Roman" w:hAnsi="Times New Roman" w:cs="Times New Roman"/>
           <w:sz w:val="28"/>

</xml_diff>

<commit_message>
Added Items to my bookscraper spider
1) Added items in the file: items.py

Items are used for structure, they order the output alphabetically from A - Z

2) Created a new output csv file called bookdata2.csv which contains the output when items are used
</commit_message>
<xml_diff>
--- a/DOCUMENTATION/SCRAPPY COMMANDS.docx
+++ b/DOCUMENTATION/SCRAPPY COMMANDS.docx
@@ -938,25 +938,7 @@
           <w:sz w:val="28"/>
           <w:szCs w:val="28"/>
         </w:rPr>
-        <w:t>*</w:t>
-      </w:r>
-      <w:proofErr w:type="gramStart"/>
-      <w:r>
-        <w:rPr>
-          <w:rFonts w:ascii="Times New Roman" w:hAnsi="Times New Roman" w:cs="Times New Roman"/>
-          <w:sz w:val="28"/>
-          <w:szCs w:val="28"/>
-        </w:rPr>
-        <w:t>again</w:t>
-      </w:r>
-      <w:proofErr w:type="gramEnd"/>
-      <w:r>
-        <w:rPr>
-          <w:rFonts w:ascii="Times New Roman" w:hAnsi="Times New Roman" w:cs="Times New Roman"/>
-          <w:sz w:val="28"/>
-          <w:szCs w:val="28"/>
-        </w:rPr>
-        <w:t xml:space="preserve"> notice the (venv) at the bottom of the screen which is highlighted in red, this confirms that we have a virtual environment that has been activated, and the module that we installed is installed on top of that virtual environment, which is what we want, hence we created the virtual environment in the first place.</w:t>
+        <w:t>*again notice the (venv) at the bottom of the screen which is highlighted in red, this confirms that we have a virtual environment that has been activated, and the module that we installed is installed on top of that virtual environment, which is what we want, hence we created the virtual environment in the first place.</w:t>
       </w:r>
     </w:p>
     <w:p>
@@ -1001,25 +983,7 @@
           <w:sz w:val="28"/>
           <w:szCs w:val="28"/>
         </w:rPr>
-        <w:t>*</w:t>
-      </w:r>
-      <w:proofErr w:type="gramStart"/>
-      <w:r>
-        <w:rPr>
-          <w:rFonts w:ascii="Times New Roman" w:hAnsi="Times New Roman" w:cs="Times New Roman"/>
-          <w:sz w:val="28"/>
-          <w:szCs w:val="28"/>
-        </w:rPr>
-        <w:t>to</w:t>
-      </w:r>
-      <w:proofErr w:type="gramEnd"/>
-      <w:r>
-        <w:rPr>
-          <w:rFonts w:ascii="Times New Roman" w:hAnsi="Times New Roman" w:cs="Times New Roman"/>
-          <w:sz w:val="28"/>
-          <w:szCs w:val="28"/>
-        </w:rPr>
-        <w:t xml:space="preserve"> create a new Scrapy project we can do this directly in visual studio and this is the command that we have to type in a new terminal in visual studio code</w:t>
+        <w:t>*to create a new Scrapy project we can do this directly in visual studio and this is the command that we have to type in a new terminal in visual studio code</w:t>
       </w:r>
     </w:p>
     <w:p>
@@ -1122,25 +1086,7 @@
           <w:sz w:val="28"/>
           <w:szCs w:val="28"/>
         </w:rPr>
-        <w:t xml:space="preserve">*Once we have successfully created the Scrapy project in visual studio code, we should see the following message, which confirms that we have done the right </w:t>
-      </w:r>
-      <w:proofErr w:type="gramStart"/>
-      <w:r>
-        <w:rPr>
-          <w:rFonts w:ascii="Times New Roman" w:hAnsi="Times New Roman" w:cs="Times New Roman"/>
-          <w:sz w:val="28"/>
-          <w:szCs w:val="28"/>
-        </w:rPr>
-        <w:t>thing</w:t>
-      </w:r>
-      <w:proofErr w:type="gramEnd"/>
-      <w:r>
-        <w:rPr>
-          <w:rFonts w:ascii="Times New Roman" w:hAnsi="Times New Roman" w:cs="Times New Roman"/>
-          <w:sz w:val="28"/>
-          <w:szCs w:val="28"/>
-        </w:rPr>
-        <w:t xml:space="preserve"> and the project has been successfully crated:</w:t>
+        <w:t>*Once we have successfully created the Scrapy project in visual studio code, we should see the following message, which confirms that we have done the right thing and the project has been successfully crated:</w:t>
       </w:r>
     </w:p>
     <w:p>
@@ -1645,19 +1591,8 @@
           <w:szCs w:val="28"/>
           <w:highlight w:val="yellow"/>
         </w:rPr>
-        <w:t xml:space="preserve"> </w:t>
-      </w:r>
-      <w:proofErr w:type="gramStart"/>
-      <w:r>
-        <w:rPr>
-          <w:rFonts w:ascii="Times New Roman" w:hAnsi="Times New Roman" w:cs="Times New Roman"/>
-          <w:sz w:val="28"/>
-          <w:szCs w:val="28"/>
-          <w:highlight w:val="yellow"/>
-        </w:rPr>
-        <w:t>bookspider</w:t>
-      </w:r>
-      <w:proofErr w:type="gramEnd"/>
+        <w:t xml:space="preserve"> bookspider</w:t>
+      </w:r>
       <w:r>
         <w:rPr>
           <w:rFonts w:ascii="Times New Roman" w:hAnsi="Times New Roman" w:cs="Times New Roman"/>
@@ -1844,25 +1779,7 @@
           <w:sz w:val="28"/>
           <w:szCs w:val="28"/>
         </w:rPr>
-        <w:t>*</w:t>
-      </w:r>
-      <w:proofErr w:type="gramStart"/>
-      <w:r>
-        <w:rPr>
-          <w:rFonts w:ascii="Times New Roman" w:hAnsi="Times New Roman" w:cs="Times New Roman"/>
-          <w:sz w:val="28"/>
-          <w:szCs w:val="28"/>
-        </w:rPr>
-        <w:t>so</w:t>
-      </w:r>
-      <w:proofErr w:type="gramEnd"/>
-      <w:r>
-        <w:rPr>
-          <w:rFonts w:ascii="Times New Roman" w:hAnsi="Times New Roman" w:cs="Times New Roman"/>
-          <w:sz w:val="28"/>
-          <w:szCs w:val="28"/>
-        </w:rPr>
-        <w:t xml:space="preserve"> genspider is a command that allows us to generate a new spider using a pre-defined template</w:t>
+        <w:t>*so genspider is a command that allows us to generate a new spider using a pre-defined template</w:t>
       </w:r>
     </w:p>
     <w:p>
@@ -1889,25 +1806,7 @@
           <w:szCs w:val="28"/>
         </w:rPr>
         <w:lastRenderedPageBreak/>
-        <w:t>*</w:t>
-      </w:r>
-      <w:proofErr w:type="gramStart"/>
-      <w:r>
-        <w:rPr>
-          <w:rFonts w:ascii="Times New Roman" w:hAnsi="Times New Roman" w:cs="Times New Roman"/>
-          <w:sz w:val="28"/>
-          <w:szCs w:val="28"/>
-        </w:rPr>
-        <w:t>we</w:t>
-      </w:r>
-      <w:proofErr w:type="gramEnd"/>
-      <w:r>
-        <w:rPr>
-          <w:rFonts w:ascii="Times New Roman" w:hAnsi="Times New Roman" w:cs="Times New Roman"/>
-          <w:sz w:val="28"/>
-          <w:szCs w:val="28"/>
-        </w:rPr>
-        <w:t xml:space="preserve"> can find out more information about a command and how that command works using the following information:</w:t>
+        <w:t>*we can find out more information about a command and how that command works using the following information:</w:t>
       </w:r>
     </w:p>
     <w:p>
@@ -1976,25 +1875,7 @@
           <w:sz w:val="28"/>
           <w:szCs w:val="28"/>
         </w:rPr>
-        <w:t xml:space="preserve">This gives us the whole format of what we need to do, we need to type in the following command in order to find out more information about a given command, in this case we want to find out more information about the “genspider” </w:t>
-      </w:r>
-      <w:proofErr w:type="gramStart"/>
-      <w:r>
-        <w:rPr>
-          <w:rFonts w:ascii="Times New Roman" w:hAnsi="Times New Roman" w:cs="Times New Roman"/>
-          <w:sz w:val="28"/>
-          <w:szCs w:val="28"/>
-        </w:rPr>
-        <w:t>command</w:t>
-      </w:r>
-      <w:proofErr w:type="gramEnd"/>
-      <w:r>
-        <w:rPr>
-          <w:rFonts w:ascii="Times New Roman" w:hAnsi="Times New Roman" w:cs="Times New Roman"/>
-          <w:sz w:val="28"/>
-          <w:szCs w:val="28"/>
-        </w:rPr>
-        <w:t xml:space="preserve"> so this is what we need to type:</w:t>
+        <w:t>This gives us the whole format of what we need to do, we need to type in the following command in order to find out more information about a given command, in this case we want to find out more information about the “genspider” command so this is what we need to type:</w:t>
       </w:r>
     </w:p>
     <w:tbl>
@@ -2196,41 +2077,21 @@
         </w:rPr>
         <w:t>*</w:t>
       </w:r>
-      <w:proofErr w:type="gramStart"/>
-      <w:r>
-        <w:rPr>
-          <w:rFonts w:ascii="Times New Roman" w:hAnsi="Times New Roman" w:cs="Times New Roman"/>
-          <w:sz w:val="28"/>
-          <w:szCs w:val="28"/>
-        </w:rPr>
-        <w:t>the</w:t>
-      </w:r>
-      <w:proofErr w:type="gramEnd"/>
-      <w:r>
-        <w:rPr>
-          <w:rFonts w:ascii="Times New Roman" w:hAnsi="Times New Roman" w:cs="Times New Roman"/>
-          <w:sz w:val="28"/>
-          <w:szCs w:val="28"/>
-        </w:rPr>
-        <w:t xml:space="preserve"> first thing that we are told here is how we have to use the scrapy genspider command, and the respective arguments that the command goes with. </w:t>
-      </w:r>
-      <w:proofErr w:type="gramStart"/>
-      <w:r>
-        <w:rPr>
-          <w:rFonts w:ascii="Times New Roman" w:hAnsi="Times New Roman" w:cs="Times New Roman"/>
-          <w:sz w:val="28"/>
-          <w:szCs w:val="28"/>
-        </w:rPr>
-        <w:t>So</w:t>
-      </w:r>
-      <w:proofErr w:type="gramEnd"/>
-      <w:r>
-        <w:rPr>
-          <w:rFonts w:ascii="Times New Roman" w:hAnsi="Times New Roman" w:cs="Times New Roman"/>
-          <w:sz w:val="28"/>
-          <w:szCs w:val="28"/>
-        </w:rPr>
-        <w:t xml:space="preserve"> this is how the command goes and this is what we need to understand here.</w:t>
+      <w:r>
+        <w:rPr>
+          <w:rFonts w:ascii="Times New Roman" w:hAnsi="Times New Roman" w:cs="Times New Roman"/>
+          <w:sz w:val="28"/>
+          <w:szCs w:val="28"/>
+        </w:rPr>
+        <w:t xml:space="preserve">the first thing that we are told here is how we have to use the scrapy genspider command, and the respective arguments that the command goes with. </w:t>
+      </w:r>
+      <w:r>
+        <w:rPr>
+          <w:rFonts w:ascii="Times New Roman" w:hAnsi="Times New Roman" w:cs="Times New Roman"/>
+          <w:sz w:val="28"/>
+          <w:szCs w:val="28"/>
+        </w:rPr>
+        <w:t>So this is how the command goes and this is what we need to understand here.</w:t>
       </w:r>
     </w:p>
     <w:tbl>
@@ -2608,25 +2469,7 @@
           <w:sz w:val="28"/>
           <w:szCs w:val="28"/>
         </w:rPr>
-        <w:t>*</w:t>
-      </w:r>
-      <w:proofErr w:type="gramStart"/>
-      <w:r>
-        <w:rPr>
-          <w:rFonts w:ascii="Times New Roman" w:hAnsi="Times New Roman" w:cs="Times New Roman"/>
-          <w:sz w:val="28"/>
-          <w:szCs w:val="28"/>
-        </w:rPr>
-        <w:t>the</w:t>
-      </w:r>
-      <w:proofErr w:type="gramEnd"/>
-      <w:r>
-        <w:rPr>
-          <w:rFonts w:ascii="Times New Roman" w:hAnsi="Times New Roman" w:cs="Times New Roman"/>
-          <w:sz w:val="28"/>
-          <w:szCs w:val="28"/>
-        </w:rPr>
-        <w:t xml:space="preserve"> command that we used here is [-l] which will list all the available templates that we can use. </w:t>
+        <w:t xml:space="preserve">*the command that we used here is [-l] which will list all the available templates that we can use. </w:t>
       </w:r>
       <w:r>
         <w:rPr>
@@ -3032,23 +2875,13 @@
         </w:rPr>
         <w:t>*</w:t>
       </w:r>
-      <w:proofErr w:type="gramStart"/>
-      <w:r>
-        <w:rPr>
-          <w:rFonts w:ascii="Times New Roman" w:hAnsi="Times New Roman" w:cs="Times New Roman"/>
-          <w:sz w:val="28"/>
-          <w:szCs w:val="28"/>
-        </w:rPr>
-        <w:t>from</w:t>
-      </w:r>
-      <w:proofErr w:type="gramEnd"/>
-      <w:r>
-        <w:rPr>
-          <w:rFonts w:ascii="Times New Roman" w:hAnsi="Times New Roman" w:cs="Times New Roman"/>
-          <w:sz w:val="28"/>
-          <w:szCs w:val="28"/>
-        </w:rPr>
-        <w:t xml:space="preserve"> this list of scrapy commands, what we need to do is to run the: fetch(URL) command</w:t>
+      <w:r>
+        <w:rPr>
+          <w:rFonts w:ascii="Times New Roman" w:hAnsi="Times New Roman" w:cs="Times New Roman"/>
+          <w:sz w:val="28"/>
+          <w:szCs w:val="28"/>
+        </w:rPr>
+        <w:t>from this list of scrapy commands, what we need to do is to run the: fetch(URL) command</w:t>
       </w:r>
     </w:p>
     <w:p>
@@ -3171,25 +3004,7 @@
           <w:sz w:val="28"/>
           <w:szCs w:val="28"/>
         </w:rPr>
-        <w:t>*</w:t>
-      </w:r>
-      <w:proofErr w:type="gramStart"/>
-      <w:r>
-        <w:rPr>
-          <w:rFonts w:ascii="Times New Roman" w:hAnsi="Times New Roman" w:cs="Times New Roman"/>
-          <w:sz w:val="28"/>
-          <w:szCs w:val="28"/>
-        </w:rPr>
-        <w:t>so</w:t>
-      </w:r>
-      <w:proofErr w:type="gramEnd"/>
-      <w:r>
-        <w:rPr>
-          <w:rFonts w:ascii="Times New Roman" w:hAnsi="Times New Roman" w:cs="Times New Roman"/>
-          <w:sz w:val="28"/>
-          <w:szCs w:val="28"/>
-        </w:rPr>
-        <w:t xml:space="preserve"> what we need to do is to run the fetch command:</w:t>
+        <w:t>*so what we need to do is to run the fetch command:</w:t>
       </w:r>
     </w:p>
     <w:p>
@@ -3275,25 +3090,7 @@
           <w:sz w:val="28"/>
           <w:szCs w:val="28"/>
         </w:rPr>
-        <w:t>*</w:t>
-      </w:r>
-      <w:proofErr w:type="gramStart"/>
-      <w:r>
-        <w:rPr>
-          <w:rFonts w:ascii="Times New Roman" w:hAnsi="Times New Roman" w:cs="Times New Roman"/>
-          <w:sz w:val="28"/>
-          <w:szCs w:val="28"/>
-        </w:rPr>
-        <w:t>so</w:t>
-      </w:r>
-      <w:proofErr w:type="gramEnd"/>
-      <w:r>
-        <w:rPr>
-          <w:rFonts w:ascii="Times New Roman" w:hAnsi="Times New Roman" w:cs="Times New Roman"/>
-          <w:sz w:val="28"/>
-          <w:szCs w:val="28"/>
-        </w:rPr>
-        <w:t xml:space="preserve"> what the fetch command does is that it takes all the html + css of the webpage and it places it into this variable called response</w:t>
+        <w:t>*so what the fetch command does is that it takes all the html + css of the webpage and it places it into this variable called response</w:t>
       </w:r>
     </w:p>
     <w:p>
@@ -3441,25 +3238,7 @@
           <w:szCs w:val="28"/>
         </w:rPr>
         <w:lastRenderedPageBreak/>
-        <w:t>*</w:t>
-      </w:r>
-      <w:proofErr w:type="gramStart"/>
-      <w:r>
-        <w:rPr>
-          <w:rFonts w:ascii="Times New Roman" w:hAnsi="Times New Roman" w:cs="Times New Roman"/>
-          <w:sz w:val="28"/>
-          <w:szCs w:val="28"/>
-        </w:rPr>
-        <w:t>if</w:t>
-      </w:r>
-      <w:proofErr w:type="gramEnd"/>
-      <w:r>
-        <w:rPr>
-          <w:rFonts w:ascii="Times New Roman" w:hAnsi="Times New Roman" w:cs="Times New Roman"/>
-          <w:sz w:val="28"/>
-          <w:szCs w:val="28"/>
-        </w:rPr>
-        <w:t xml:space="preserve"> you go back to the parse function, it had a parameter which was response, so all we have effectively done now is to take all the HTML + CSS and store it in this variable called response.</w:t>
+        <w:t>*if you go back to the parse function, it had a parameter which was response, so all we have effectively done now is to take all the HTML + CSS and store it in this variable called response.</w:t>
       </w:r>
     </w:p>
     <w:p>
@@ -3665,25 +3444,7 @@
           <w:sz w:val="28"/>
           <w:szCs w:val="28"/>
         </w:rPr>
-        <w:t>*</w:t>
-      </w:r>
-      <w:proofErr w:type="gramStart"/>
-      <w:r>
-        <w:rPr>
-          <w:rFonts w:ascii="Times New Roman" w:hAnsi="Times New Roman" w:cs="Times New Roman"/>
-          <w:sz w:val="28"/>
-          <w:szCs w:val="28"/>
-        </w:rPr>
-        <w:t>once</w:t>
-      </w:r>
-      <w:proofErr w:type="gramEnd"/>
-      <w:r>
-        <w:rPr>
-          <w:rFonts w:ascii="Times New Roman" w:hAnsi="Times New Roman" w:cs="Times New Roman"/>
-          <w:sz w:val="28"/>
-          <w:szCs w:val="28"/>
-        </w:rPr>
-        <w:t xml:space="preserve"> we issue the command which is: </w:t>
+        <w:t xml:space="preserve">*once we issue the command which is: </w:t>
       </w:r>
       <w:r>
         <w:rPr>
@@ -4020,25 +3781,7 @@
           <w:sz w:val="28"/>
           <w:szCs w:val="28"/>
         </w:rPr>
-        <w:t>*</w:t>
-      </w:r>
-      <w:proofErr w:type="gramStart"/>
-      <w:r>
-        <w:rPr>
-          <w:rFonts w:ascii="Times New Roman" w:hAnsi="Times New Roman" w:cs="Times New Roman"/>
-          <w:sz w:val="28"/>
-          <w:szCs w:val="28"/>
-        </w:rPr>
-        <w:t>also</w:t>
-      </w:r>
-      <w:proofErr w:type="gramEnd"/>
-      <w:r>
-        <w:rPr>
-          <w:rFonts w:ascii="Times New Roman" w:hAnsi="Times New Roman" w:cs="Times New Roman"/>
-          <w:sz w:val="28"/>
-          <w:szCs w:val="28"/>
-        </w:rPr>
-        <w:t xml:space="preserve"> notice that im using html tag elements and I don’t have a class selector, </w:t>
+        <w:t xml:space="preserve">*also notice that im using html tag elements and I don’t have a class selector, </w:t>
       </w:r>
     </w:p>
     <w:p>
@@ -4543,25 +4286,7 @@
           <w:sz w:val="28"/>
           <w:szCs w:val="28"/>
         </w:rPr>
-        <w:t>*</w:t>
-      </w:r>
-      <w:proofErr w:type="gramStart"/>
-      <w:r>
-        <w:rPr>
-          <w:rFonts w:ascii="Times New Roman" w:hAnsi="Times New Roman" w:cs="Times New Roman"/>
-          <w:sz w:val="28"/>
-          <w:szCs w:val="28"/>
-        </w:rPr>
-        <w:t>it</w:t>
-      </w:r>
-      <w:proofErr w:type="gramEnd"/>
-      <w:r>
-        <w:rPr>
-          <w:rFonts w:ascii="Times New Roman" w:hAnsi="Times New Roman" w:cs="Times New Roman"/>
-          <w:sz w:val="28"/>
-          <w:szCs w:val="28"/>
-        </w:rPr>
-        <w:t xml:space="preserve"> will return these results for all of the books on the page which is 25 books in total, because we used a for loop</w:t>
+        <w:t>*it will return these results for all of the books on the page which is 25 books in total, because we used a for loop</w:t>
       </w:r>
     </w:p>
     <w:p>
@@ -5548,25 +5273,7 @@
           <w:sz w:val="28"/>
           <w:szCs w:val="28"/>
         </w:rPr>
-        <w:t>*</w:t>
-      </w:r>
-      <w:proofErr w:type="gramStart"/>
-      <w:r>
-        <w:rPr>
-          <w:rFonts w:ascii="Times New Roman" w:hAnsi="Times New Roman" w:cs="Times New Roman"/>
-          <w:sz w:val="28"/>
-          <w:szCs w:val="28"/>
-        </w:rPr>
-        <w:t>it</w:t>
-      </w:r>
-      <w:proofErr w:type="gramEnd"/>
-      <w:r>
-        <w:rPr>
-          <w:rFonts w:ascii="Times New Roman" w:hAnsi="Times New Roman" w:cs="Times New Roman"/>
-          <w:sz w:val="28"/>
-          <w:szCs w:val="28"/>
-        </w:rPr>
-        <w:t xml:space="preserve"> will return these results for all of the books on the page which is 25 books in total, because we used a for loop</w:t>
+        <w:t>*it will return these results for all of the books on the page which is 25 books in total, because we used a for loop</w:t>
       </w:r>
     </w:p>
     <w:p>
@@ -6541,25 +6248,7 @@
           <w:sz w:val="28"/>
           <w:szCs w:val="28"/>
         </w:rPr>
-        <w:t>*</w:t>
-      </w:r>
-      <w:proofErr w:type="gramStart"/>
-      <w:r>
-        <w:rPr>
-          <w:rFonts w:ascii="Times New Roman" w:hAnsi="Times New Roman" w:cs="Times New Roman"/>
-          <w:sz w:val="28"/>
-          <w:szCs w:val="28"/>
-        </w:rPr>
-        <w:t>we</w:t>
-      </w:r>
-      <w:proofErr w:type="gramEnd"/>
-      <w:r>
-        <w:rPr>
-          <w:rFonts w:ascii="Times New Roman" w:hAnsi="Times New Roman" w:cs="Times New Roman"/>
-          <w:sz w:val="28"/>
-          <w:szCs w:val="28"/>
-        </w:rPr>
-        <w:t xml:space="preserve"> can see here that when we give the scrapy shell command and we pass the css argument into it, we get back the response that we expect which is the </w:t>
+        <w:t xml:space="preserve">*we can see here that when we give the scrapy shell command and we pass the css argument into it, we get back the response that we expect which is the </w:t>
       </w:r>
       <w:r>
         <w:rPr>
@@ -7033,25 +6722,7 @@
                 <w:sz w:val="28"/>
                 <w:szCs w:val="28"/>
               </w:rPr>
-              <w:t xml:space="preserve">                     scrapy scrawl </w:t>
-            </w:r>
-            <w:proofErr w:type="spellStart"/>
-            <w:r>
-              <w:rPr>
-                <w:rFonts w:ascii="Times New Roman" w:hAnsi="Times New Roman" w:cs="Times New Roman"/>
-                <w:sz w:val="28"/>
-                <w:szCs w:val="28"/>
-              </w:rPr>
-              <w:t>bookspider</w:t>
-            </w:r>
-            <w:proofErr w:type="spellEnd"/>
-            <w:r>
-              <w:rPr>
-                <w:rFonts w:ascii="Times New Roman" w:hAnsi="Times New Roman" w:cs="Times New Roman"/>
-                <w:sz w:val="28"/>
-                <w:szCs w:val="28"/>
-              </w:rPr>
-              <w:t xml:space="preserve"> -</w:t>
+              <w:t xml:space="preserve">                     scrapy scrawl bookspider -</w:t>
             </w:r>
             <w:r>
               <w:rPr>
@@ -7159,27 +6830,15 @@
           <w:szCs w:val="28"/>
         </w:rPr>
       </w:pPr>
-    </w:p>
-    <w:p>
-      <w:pPr>
-        <w:rPr>
-          <w:rFonts w:ascii="Times New Roman" w:hAnsi="Times New Roman" w:cs="Times New Roman"/>
-          <w:b/>
-          <w:bCs/>
-          <w:sz w:val="28"/>
-          <w:szCs w:val="28"/>
-          <w:u w:val="single"/>
-        </w:rPr>
-      </w:pPr>
-    </w:p>
-    <w:p>
-      <w:pPr>
-        <w:rPr>
-          <w:rFonts w:ascii="Times New Roman" w:hAnsi="Times New Roman" w:cs="Times New Roman"/>
-          <w:sz w:val="28"/>
-          <w:szCs w:val="28"/>
-        </w:rPr>
-      </w:pPr>
+      <w:r>
+        <w:rPr>
+          <w:rFonts w:ascii="Times New Roman" w:hAnsi="Times New Roman" w:cs="Times New Roman"/>
+          <w:sz w:val="28"/>
+          <w:szCs w:val="28"/>
+        </w:rPr>
+        <w:lastRenderedPageBreak/>
+        <w:t>*</w:t>
+      </w:r>
     </w:p>
     <w:p>
       <w:pPr>
@@ -8094,7 +7753,6 @@
   <w:style w:type="character" w:default="1" w:styleId="DefaultParagraphFont">
     <w:name w:val="Default Paragraph Font"/>
     <w:uiPriority w:val="1"/>
-    <w:semiHidden/>
     <w:unhideWhenUsed/>
   </w:style>
   <w:style w:type="table" w:default="1" w:styleId="TableNormal">

</xml_diff>

<commit_message>
Part 1: using pipelines to save my data to a database
This is an introduction to using pipelines in order to save my data to a database
</commit_message>
<xml_diff>
--- a/DOCUMENTATION/SCRAPPY COMMANDS.docx
+++ b/DOCUMENTATION/SCRAPPY COMMANDS.docx
@@ -1,6 +1,6 @@
 
 <file path=word/document.xml><?xml version="1.0" encoding="utf-8"?>
-<w:document xmlns:wpc="http://schemas.microsoft.com/office/word/2010/wordprocessingCanvas" xmlns:cx="http://schemas.microsoft.com/office/drawing/2014/chartex" xmlns:cx1="http://schemas.microsoft.com/office/drawing/2015/9/8/chartex" xmlns:cx2="http://schemas.microsoft.com/office/drawing/2015/10/21/chartex" xmlns:cx3="http://schemas.microsoft.com/office/drawing/2016/5/9/chartex" xmlns:cx4="http://schemas.microsoft.com/office/drawing/2016/5/10/chartex" xmlns:cx5="http://schemas.microsoft.com/office/drawing/2016/5/11/chartex" xmlns:cx6="http://schemas.microsoft.com/office/drawing/2016/5/12/chartex" xmlns:cx7="http://schemas.microsoft.com/office/drawing/2016/5/13/chartex" xmlns:cx8="http://schemas.microsoft.com/office/drawing/2016/5/14/chartex" xmlns:mc="http://schemas.openxmlformats.org/markup-compatibility/2006" xmlns:aink="http://schemas.microsoft.com/office/drawing/2016/ink" xmlns:am3d="http://schemas.microsoft.com/office/drawing/2017/model3d" xmlns:o="urn:schemas-microsoft-com:office:office" xmlns:oel="http://schemas.microsoft.com/office/2019/extlst" xmlns:r="http://schemas.openxmlformats.org/officeDocument/2006/relationships" xmlns:m="http://schemas.openxmlformats.org/officeDocument/2006/math" xmlns:v="urn:schemas-microsoft-com:vml" xmlns:wp14="http://schemas.microsoft.com/office/word/2010/wordprocessingDrawing" xmlns:wp="http://schemas.openxmlformats.org/drawingml/2006/wordprocessingDrawing" xmlns:w10="urn:schemas-microsoft-com:office:word" xmlns:w="http://schemas.openxmlformats.org/wordprocessingml/2006/main" xmlns:w14="http://schemas.microsoft.com/office/word/2010/wordml" xmlns:w15="http://schemas.microsoft.com/office/word/2012/wordml" xmlns:w16cex="http://schemas.microsoft.com/office/word/2018/wordml/cex" xmlns:w16cid="http://schemas.microsoft.com/office/word/2016/wordml/cid" xmlns:w16="http://schemas.microsoft.com/office/word/2018/wordml" xmlns:w16sdtdh="http://schemas.microsoft.com/office/word/2020/wordml/sdtdatahash" xmlns:w16se="http://schemas.microsoft.com/office/word/2015/wordml/symex" xmlns:wpg="http://schemas.microsoft.com/office/word/2010/wordprocessingGroup" xmlns:wpi="http://schemas.microsoft.com/office/word/2010/wordprocessingInk" xmlns:wne="http://schemas.microsoft.com/office/word/2006/wordml" xmlns:wps="http://schemas.microsoft.com/office/word/2010/wordprocessingShape" mc:Ignorable="w14 w15 w16se w16cid w16 w16cex w16sdtdh wp14">
+<w:document xmlns:wpc="http://schemas.microsoft.com/office/word/2010/wordprocessingCanvas" xmlns:cx="http://schemas.microsoft.com/office/drawing/2014/chartex" xmlns:cx1="http://schemas.microsoft.com/office/drawing/2015/9/8/chartex" xmlns:cx2="http://schemas.microsoft.com/office/drawing/2015/10/21/chartex" xmlns:cx3="http://schemas.microsoft.com/office/drawing/2016/5/9/chartex" xmlns:cx4="http://schemas.microsoft.com/office/drawing/2016/5/10/chartex" xmlns:cx5="http://schemas.microsoft.com/office/drawing/2016/5/11/chartex" xmlns:cx6="http://schemas.microsoft.com/office/drawing/2016/5/12/chartex" xmlns:cx7="http://schemas.microsoft.com/office/drawing/2016/5/13/chartex" xmlns:cx8="http://schemas.microsoft.com/office/drawing/2016/5/14/chartex" xmlns:mc="http://schemas.openxmlformats.org/markup-compatibility/2006" xmlns:aink="http://schemas.microsoft.com/office/drawing/2016/ink" xmlns:am3d="http://schemas.microsoft.com/office/drawing/2017/model3d" xmlns:o="urn:schemas-microsoft-com:office:office" xmlns:oel="http://schemas.microsoft.com/office/2019/extlst" xmlns:r="http://schemas.openxmlformats.org/officeDocument/2006/relationships" xmlns:m="http://schemas.openxmlformats.org/officeDocument/2006/math" xmlns:v="urn:schemas-microsoft-com:vml" xmlns:wp14="http://schemas.microsoft.com/office/word/2010/wordprocessingDrawing" xmlns:wp="http://schemas.openxmlformats.org/drawingml/2006/wordprocessingDrawing" xmlns:w10="urn:schemas-microsoft-com:office:word" xmlns:w="http://schemas.openxmlformats.org/wordprocessingml/2006/main" xmlns:w14="http://schemas.microsoft.com/office/word/2010/wordml" xmlns:w15="http://schemas.microsoft.com/office/word/2012/wordml" xmlns:w16cex="http://schemas.microsoft.com/office/word/2018/wordml/cex" xmlns:w16cid="http://schemas.microsoft.com/office/word/2016/wordml/cid" xmlns:w16="http://schemas.microsoft.com/office/word/2018/wordml" xmlns:w16du="http://schemas.microsoft.com/office/word/2023/wordml/word16du" xmlns:w16sdtdh="http://schemas.microsoft.com/office/word/2020/wordml/sdtdatahash" xmlns:w16se="http://schemas.microsoft.com/office/word/2015/wordml/symex" xmlns:wpg="http://schemas.microsoft.com/office/word/2010/wordprocessingGroup" xmlns:wpi="http://schemas.microsoft.com/office/word/2010/wordprocessingInk" xmlns:wne="http://schemas.microsoft.com/office/word/2006/wordml" xmlns:wps="http://schemas.microsoft.com/office/word/2010/wordprocessingShape" mc:Ignorable="w14 w15 w16se w16cid w16 w16cex w16sdtdh w16du wp14">
   <w:body>
     <w:p>
       <w:pPr>
@@ -261,8 +261,9 @@
           <w:sz w:val="28"/>
           <w:szCs w:val="28"/>
         </w:rPr>
-        <w:t xml:space="preserve">python -m venv </w:t>
-      </w:r>
+        <w:t xml:space="preserve">python -m </w:t>
+      </w:r>
+      <w:proofErr w:type="spellStart"/>
       <w:r>
         <w:rPr>
           <w:rFonts w:ascii="Times New Roman" w:hAnsi="Times New Roman" w:cs="Times New Roman"/>
@@ -270,10 +271,33 @@
           <w:iCs/>
           <w:sz w:val="28"/>
           <w:szCs w:val="28"/>
+        </w:rPr>
+        <w:t>venv</w:t>
+      </w:r>
+      <w:proofErr w:type="spellEnd"/>
+      <w:r>
+        <w:rPr>
+          <w:rFonts w:ascii="Times New Roman" w:hAnsi="Times New Roman" w:cs="Times New Roman"/>
+          <w:i/>
+          <w:iCs/>
+          <w:sz w:val="28"/>
+          <w:szCs w:val="28"/>
+        </w:rPr>
+        <w:t xml:space="preserve"> </w:t>
+      </w:r>
+      <w:proofErr w:type="spellStart"/>
+      <w:r>
+        <w:rPr>
+          <w:rFonts w:ascii="Times New Roman" w:hAnsi="Times New Roman" w:cs="Times New Roman"/>
+          <w:i/>
+          <w:iCs/>
+          <w:sz w:val="28"/>
+          <w:szCs w:val="28"/>
           <w:highlight w:val="yellow"/>
         </w:rPr>
         <w:t>venv</w:t>
       </w:r>
+      <w:proofErr w:type="spellEnd"/>
     </w:p>
     <w:p>
       <w:pPr>
@@ -291,6 +315,7 @@
         </w:rPr>
         <w:t xml:space="preserve">Where </w:t>
       </w:r>
+      <w:proofErr w:type="spellStart"/>
       <w:r>
         <w:rPr>
           <w:rFonts w:ascii="Times New Roman" w:hAnsi="Times New Roman" w:cs="Times New Roman"/>
@@ -300,6 +325,7 @@
         </w:rPr>
         <w:t>venv</w:t>
       </w:r>
+      <w:proofErr w:type="spellEnd"/>
       <w:r>
         <w:rPr>
           <w:rFonts w:ascii="Times New Roman" w:hAnsi="Times New Roman" w:cs="Times New Roman"/>
@@ -479,6 +505,7 @@
         </w:rPr>
         <w:t xml:space="preserve">Type in the following: source </w:t>
       </w:r>
+      <w:proofErr w:type="spellStart"/>
       <w:r>
         <w:rPr>
           <w:rFonts w:ascii="Times New Roman" w:hAnsi="Times New Roman" w:cs="Times New Roman"/>
@@ -488,6 +515,7 @@
         </w:rPr>
         <w:t>venv</w:t>
       </w:r>
+      <w:proofErr w:type="spellEnd"/>
       <w:r>
         <w:rPr>
           <w:rFonts w:ascii="Times New Roman" w:hAnsi="Times New Roman" w:cs="Times New Roman"/>
@@ -530,6 +558,7 @@
         </w:rPr>
         <w:t xml:space="preserve">Where </w:t>
       </w:r>
+      <w:proofErr w:type="spellStart"/>
       <w:r>
         <w:rPr>
           <w:rFonts w:ascii="Times New Roman" w:hAnsi="Times New Roman" w:cs="Times New Roman"/>
@@ -539,6 +568,7 @@
         </w:rPr>
         <w:t>venv</w:t>
       </w:r>
+      <w:proofErr w:type="spellEnd"/>
       <w:r>
         <w:rPr>
           <w:rFonts w:ascii="Times New Roman" w:hAnsi="Times New Roman" w:cs="Times New Roman"/>
@@ -648,7 +678,25 @@
           <w:sz w:val="28"/>
           <w:szCs w:val="28"/>
         </w:rPr>
-        <w:t>(venv)</w:t>
+        <w:t>(</w:t>
+      </w:r>
+      <w:proofErr w:type="spellStart"/>
+      <w:r>
+        <w:rPr>
+          <w:rFonts w:ascii="Times New Roman" w:hAnsi="Times New Roman" w:cs="Times New Roman"/>
+          <w:sz w:val="28"/>
+          <w:szCs w:val="28"/>
+        </w:rPr>
+        <w:t>venv</w:t>
+      </w:r>
+      <w:proofErr w:type="spellEnd"/>
+      <w:r>
+        <w:rPr>
+          <w:rFonts w:ascii="Times New Roman" w:hAnsi="Times New Roman" w:cs="Times New Roman"/>
+          <w:sz w:val="28"/>
+          <w:szCs w:val="28"/>
+        </w:rPr>
+        <w:t>)</w:t>
       </w:r>
     </w:p>
     <w:p>
@@ -938,7 +986,43 @@
           <w:sz w:val="28"/>
           <w:szCs w:val="28"/>
         </w:rPr>
-        <w:t>*again notice the (venv) at the bottom of the screen which is highlighted in red, this confirms that we have a virtual environment that has been activated, and the module that we installed is installed on top of that virtual environment, which is what we want, hence we created the virtual environment in the first place.</w:t>
+        <w:t>*</w:t>
+      </w:r>
+      <w:proofErr w:type="gramStart"/>
+      <w:r>
+        <w:rPr>
+          <w:rFonts w:ascii="Times New Roman" w:hAnsi="Times New Roman" w:cs="Times New Roman"/>
+          <w:sz w:val="28"/>
+          <w:szCs w:val="28"/>
+        </w:rPr>
+        <w:t>again</w:t>
+      </w:r>
+      <w:proofErr w:type="gramEnd"/>
+      <w:r>
+        <w:rPr>
+          <w:rFonts w:ascii="Times New Roman" w:hAnsi="Times New Roman" w:cs="Times New Roman"/>
+          <w:sz w:val="28"/>
+          <w:szCs w:val="28"/>
+        </w:rPr>
+        <w:t xml:space="preserve"> notice the (</w:t>
+      </w:r>
+      <w:proofErr w:type="spellStart"/>
+      <w:r>
+        <w:rPr>
+          <w:rFonts w:ascii="Times New Roman" w:hAnsi="Times New Roman" w:cs="Times New Roman"/>
+          <w:sz w:val="28"/>
+          <w:szCs w:val="28"/>
+        </w:rPr>
+        <w:t>venv</w:t>
+      </w:r>
+      <w:proofErr w:type="spellEnd"/>
+      <w:r>
+        <w:rPr>
+          <w:rFonts w:ascii="Times New Roman" w:hAnsi="Times New Roman" w:cs="Times New Roman"/>
+          <w:sz w:val="28"/>
+          <w:szCs w:val="28"/>
+        </w:rPr>
+        <w:t>) at the bottom of the screen which is highlighted in red, this confirms that we have a virtual environment that has been activated, and the module that we installed is installed on top of that virtual environment, which is what we want, hence we created the virtual environment in the first place.</w:t>
       </w:r>
     </w:p>
     <w:p>
@@ -983,7 +1067,25 @@
           <w:sz w:val="28"/>
           <w:szCs w:val="28"/>
         </w:rPr>
-        <w:t>*to create a new Scrapy project we can do this directly in visual studio and this is the command that we have to type in a new terminal in visual studio code</w:t>
+        <w:t>*</w:t>
+      </w:r>
+      <w:proofErr w:type="gramStart"/>
+      <w:r>
+        <w:rPr>
+          <w:rFonts w:ascii="Times New Roman" w:hAnsi="Times New Roman" w:cs="Times New Roman"/>
+          <w:sz w:val="28"/>
+          <w:szCs w:val="28"/>
+        </w:rPr>
+        <w:t>to</w:t>
+      </w:r>
+      <w:proofErr w:type="gramEnd"/>
+      <w:r>
+        <w:rPr>
+          <w:rFonts w:ascii="Times New Roman" w:hAnsi="Times New Roman" w:cs="Times New Roman"/>
+          <w:sz w:val="28"/>
+          <w:szCs w:val="28"/>
+        </w:rPr>
+        <w:t xml:space="preserve"> create a new Scrapy project we can do this directly in visual studio and this is the command that we have to type in a new terminal in visual studio code</w:t>
       </w:r>
     </w:p>
     <w:p>
@@ -1012,8 +1114,9 @@
           <w:sz w:val="28"/>
           <w:szCs w:val="28"/>
         </w:rPr>
-        <w:t xml:space="preserve">scrapy startproject </w:t>
-      </w:r>
+        <w:t xml:space="preserve">scrapy </w:t>
+      </w:r>
+      <w:proofErr w:type="spellStart"/>
       <w:r>
         <w:rPr>
           <w:rFonts w:ascii="Times New Roman" w:hAnsi="Times New Roman" w:cs="Times New Roman"/>
@@ -1021,27 +1124,10 @@
           <w:iCs/>
           <w:sz w:val="28"/>
           <w:szCs w:val="28"/>
-          <w:highlight w:val="green"/>
-        </w:rPr>
-        <w:t>bookscraper</w:t>
-      </w:r>
-    </w:p>
-    <w:p>
-      <w:pPr>
-        <w:rPr>
-          <w:rFonts w:ascii="Times New Roman" w:hAnsi="Times New Roman" w:cs="Times New Roman"/>
-          <w:sz w:val="28"/>
-          <w:szCs w:val="28"/>
-        </w:rPr>
-      </w:pPr>
-      <w:r>
-        <w:rPr>
-          <w:rFonts w:ascii="Times New Roman" w:hAnsi="Times New Roman" w:cs="Times New Roman"/>
-          <w:sz w:val="28"/>
-          <w:szCs w:val="28"/>
-        </w:rPr>
-        <w:t xml:space="preserve">Where </w:t>
-      </w:r>
+        </w:rPr>
+        <w:t>startproject</w:t>
+      </w:r>
+      <w:proofErr w:type="spellEnd"/>
       <w:r>
         <w:rPr>
           <w:rFonts w:ascii="Times New Roman" w:hAnsi="Times New Roman" w:cs="Times New Roman"/>
@@ -1049,10 +1135,10 @@
           <w:iCs/>
           <w:sz w:val="28"/>
           <w:szCs w:val="28"/>
-          <w:highlight w:val="green"/>
-        </w:rPr>
-        <w:t>bookscraper</w:t>
-      </w:r>
+        </w:rPr>
+        <w:t xml:space="preserve"> </w:t>
+      </w:r>
+      <w:proofErr w:type="spellStart"/>
       <w:r>
         <w:rPr>
           <w:rFonts w:ascii="Times New Roman" w:hAnsi="Times New Roman" w:cs="Times New Roman"/>
@@ -1060,6 +1146,48 @@
           <w:iCs/>
           <w:sz w:val="28"/>
           <w:szCs w:val="28"/>
+          <w:highlight w:val="green"/>
+        </w:rPr>
+        <w:t>bookscraper</w:t>
+      </w:r>
+      <w:proofErr w:type="spellEnd"/>
+    </w:p>
+    <w:p>
+      <w:pPr>
+        <w:rPr>
+          <w:rFonts w:ascii="Times New Roman" w:hAnsi="Times New Roman" w:cs="Times New Roman"/>
+          <w:sz w:val="28"/>
+          <w:szCs w:val="28"/>
+        </w:rPr>
+      </w:pPr>
+      <w:r>
+        <w:rPr>
+          <w:rFonts w:ascii="Times New Roman" w:hAnsi="Times New Roman" w:cs="Times New Roman"/>
+          <w:sz w:val="28"/>
+          <w:szCs w:val="28"/>
+        </w:rPr>
+        <w:t xml:space="preserve">Where </w:t>
+      </w:r>
+      <w:proofErr w:type="spellStart"/>
+      <w:r>
+        <w:rPr>
+          <w:rFonts w:ascii="Times New Roman" w:hAnsi="Times New Roman" w:cs="Times New Roman"/>
+          <w:i/>
+          <w:iCs/>
+          <w:sz w:val="28"/>
+          <w:szCs w:val="28"/>
+          <w:highlight w:val="green"/>
+        </w:rPr>
+        <w:t>bookscraper</w:t>
+      </w:r>
+      <w:proofErr w:type="spellEnd"/>
+      <w:r>
+        <w:rPr>
+          <w:rFonts w:ascii="Times New Roman" w:hAnsi="Times New Roman" w:cs="Times New Roman"/>
+          <w:i/>
+          <w:iCs/>
+          <w:sz w:val="28"/>
+          <w:szCs w:val="28"/>
         </w:rPr>
         <w:t xml:space="preserve"> </w:t>
       </w:r>
@@ -1086,7 +1214,25 @@
           <w:sz w:val="28"/>
           <w:szCs w:val="28"/>
         </w:rPr>
-        <w:t>*Once we have successfully created the Scrapy project in visual studio code, we should see the following message, which confirms that we have done the right thing and the project has been successfully crated:</w:t>
+        <w:t xml:space="preserve">*Once we have successfully created the Scrapy project in visual studio code, we should see the following message, which confirms that we have done the right </w:t>
+      </w:r>
+      <w:proofErr w:type="gramStart"/>
+      <w:r>
+        <w:rPr>
+          <w:rFonts w:ascii="Times New Roman" w:hAnsi="Times New Roman" w:cs="Times New Roman"/>
+          <w:sz w:val="28"/>
+          <w:szCs w:val="28"/>
+        </w:rPr>
+        <w:t>thing</w:t>
+      </w:r>
+      <w:proofErr w:type="gramEnd"/>
+      <w:r>
+        <w:rPr>
+          <w:rFonts w:ascii="Times New Roman" w:hAnsi="Times New Roman" w:cs="Times New Roman"/>
+          <w:sz w:val="28"/>
+          <w:szCs w:val="28"/>
+        </w:rPr>
+        <w:t xml:space="preserve"> and the project has been successfully crated:</w:t>
       </w:r>
     </w:p>
     <w:p>
@@ -1539,7 +1685,25 @@
           <w:sz w:val="28"/>
           <w:szCs w:val="28"/>
         </w:rPr>
-        <w:t xml:space="preserve">$ scrapy genspider </w:t>
+        <w:t xml:space="preserve">$ scrapy </w:t>
+      </w:r>
+      <w:proofErr w:type="spellStart"/>
+      <w:r>
+        <w:rPr>
+          <w:rFonts w:ascii="Times New Roman" w:hAnsi="Times New Roman" w:cs="Times New Roman"/>
+          <w:sz w:val="28"/>
+          <w:szCs w:val="28"/>
+        </w:rPr>
+        <w:t>genspider</w:t>
+      </w:r>
+      <w:proofErr w:type="spellEnd"/>
+      <w:r>
+        <w:rPr>
+          <w:rFonts w:ascii="Times New Roman" w:hAnsi="Times New Roman" w:cs="Times New Roman"/>
+          <w:sz w:val="28"/>
+          <w:szCs w:val="28"/>
+        </w:rPr>
+        <w:t xml:space="preserve"> </w:t>
       </w:r>
       <w:r>
         <w:rPr>
@@ -1591,8 +1755,19 @@
           <w:szCs w:val="28"/>
           <w:highlight w:val="yellow"/>
         </w:rPr>
-        <w:t xml:space="preserve"> bookspider</w:t>
-      </w:r>
+        <w:t xml:space="preserve"> </w:t>
+      </w:r>
+      <w:proofErr w:type="gramStart"/>
+      <w:r>
+        <w:rPr>
+          <w:rFonts w:ascii="Times New Roman" w:hAnsi="Times New Roman" w:cs="Times New Roman"/>
+          <w:sz w:val="28"/>
+          <w:szCs w:val="28"/>
+          <w:highlight w:val="yellow"/>
+        </w:rPr>
+        <w:t>bookspider</w:t>
+      </w:r>
+      <w:proofErr w:type="gramEnd"/>
       <w:r>
         <w:rPr>
           <w:rFonts w:ascii="Times New Roman" w:hAnsi="Times New Roman" w:cs="Times New Roman"/>
@@ -1779,7 +1954,43 @@
           <w:sz w:val="28"/>
           <w:szCs w:val="28"/>
         </w:rPr>
-        <w:t>*so genspider is a command that allows us to generate a new spider using a pre-defined template</w:t>
+        <w:t>*</w:t>
+      </w:r>
+      <w:proofErr w:type="gramStart"/>
+      <w:r>
+        <w:rPr>
+          <w:rFonts w:ascii="Times New Roman" w:hAnsi="Times New Roman" w:cs="Times New Roman"/>
+          <w:sz w:val="28"/>
+          <w:szCs w:val="28"/>
+        </w:rPr>
+        <w:t>so</w:t>
+      </w:r>
+      <w:proofErr w:type="gramEnd"/>
+      <w:r>
+        <w:rPr>
+          <w:rFonts w:ascii="Times New Roman" w:hAnsi="Times New Roman" w:cs="Times New Roman"/>
+          <w:sz w:val="28"/>
+          <w:szCs w:val="28"/>
+        </w:rPr>
+        <w:t xml:space="preserve"> </w:t>
+      </w:r>
+      <w:proofErr w:type="spellStart"/>
+      <w:r>
+        <w:rPr>
+          <w:rFonts w:ascii="Times New Roman" w:hAnsi="Times New Roman" w:cs="Times New Roman"/>
+          <w:sz w:val="28"/>
+          <w:szCs w:val="28"/>
+        </w:rPr>
+        <w:t>genspider</w:t>
+      </w:r>
+      <w:proofErr w:type="spellEnd"/>
+      <w:r>
+        <w:rPr>
+          <w:rFonts w:ascii="Times New Roman" w:hAnsi="Times New Roman" w:cs="Times New Roman"/>
+          <w:sz w:val="28"/>
+          <w:szCs w:val="28"/>
+        </w:rPr>
+        <w:t xml:space="preserve"> is a command that allows us to generate a new spider using a pre-defined template</w:t>
       </w:r>
     </w:p>
     <w:p>
@@ -1806,7 +2017,25 @@
           <w:szCs w:val="28"/>
         </w:rPr>
         <w:lastRenderedPageBreak/>
-        <w:t>*we can find out more information about a command and how that command works using the following information:</w:t>
+        <w:t>*</w:t>
+      </w:r>
+      <w:proofErr w:type="gramStart"/>
+      <w:r>
+        <w:rPr>
+          <w:rFonts w:ascii="Times New Roman" w:hAnsi="Times New Roman" w:cs="Times New Roman"/>
+          <w:sz w:val="28"/>
+          <w:szCs w:val="28"/>
+        </w:rPr>
+        <w:t>we</w:t>
+      </w:r>
+      <w:proofErr w:type="gramEnd"/>
+      <w:r>
+        <w:rPr>
+          <w:rFonts w:ascii="Times New Roman" w:hAnsi="Times New Roman" w:cs="Times New Roman"/>
+          <w:sz w:val="28"/>
+          <w:szCs w:val="28"/>
+        </w:rPr>
+        <w:t xml:space="preserve"> can find out more information about a command and how that command works using the following information:</w:t>
       </w:r>
     </w:p>
     <w:p>
@@ -1875,7 +2104,43 @@
           <w:sz w:val="28"/>
           <w:szCs w:val="28"/>
         </w:rPr>
-        <w:t>This gives us the whole format of what we need to do, we need to type in the following command in order to find out more information about a given command, in this case we want to find out more information about the “genspider” command so this is what we need to type:</w:t>
+        <w:t>This gives us the whole format of what we need to do, we need to type in the following command in order to find out more information about a given command, in this case we want to find out more information about the “</w:t>
+      </w:r>
+      <w:proofErr w:type="spellStart"/>
+      <w:r>
+        <w:rPr>
+          <w:rFonts w:ascii="Times New Roman" w:hAnsi="Times New Roman" w:cs="Times New Roman"/>
+          <w:sz w:val="28"/>
+          <w:szCs w:val="28"/>
+        </w:rPr>
+        <w:t>genspider</w:t>
+      </w:r>
+      <w:proofErr w:type="spellEnd"/>
+      <w:r>
+        <w:rPr>
+          <w:rFonts w:ascii="Times New Roman" w:hAnsi="Times New Roman" w:cs="Times New Roman"/>
+          <w:sz w:val="28"/>
+          <w:szCs w:val="28"/>
+        </w:rPr>
+        <w:t xml:space="preserve">” </w:t>
+      </w:r>
+      <w:proofErr w:type="gramStart"/>
+      <w:r>
+        <w:rPr>
+          <w:rFonts w:ascii="Times New Roman" w:hAnsi="Times New Roman" w:cs="Times New Roman"/>
+          <w:sz w:val="28"/>
+          <w:szCs w:val="28"/>
+        </w:rPr>
+        <w:t>command</w:t>
+      </w:r>
+      <w:proofErr w:type="gramEnd"/>
+      <w:r>
+        <w:rPr>
+          <w:rFonts w:ascii="Times New Roman" w:hAnsi="Times New Roman" w:cs="Times New Roman"/>
+          <w:sz w:val="28"/>
+          <w:szCs w:val="28"/>
+        </w:rPr>
+        <w:t xml:space="preserve"> so this is what we need to type:</w:t>
       </w:r>
     </w:p>
     <w:tbl>
@@ -1924,7 +2189,25 @@
                 <w:sz w:val="28"/>
                 <w:szCs w:val="28"/>
               </w:rPr>
-              <w:t xml:space="preserve">                               scrapy genspider -h</w:t>
+              <w:t xml:space="preserve">                               scrapy </w:t>
+            </w:r>
+            <w:proofErr w:type="spellStart"/>
+            <w:r>
+              <w:rPr>
+                <w:rFonts w:ascii="Times New Roman" w:hAnsi="Times New Roman" w:cs="Times New Roman"/>
+                <w:sz w:val="28"/>
+                <w:szCs w:val="28"/>
+              </w:rPr>
+              <w:t>genspider</w:t>
+            </w:r>
+            <w:proofErr w:type="spellEnd"/>
+            <w:r>
+              <w:rPr>
+                <w:rFonts w:ascii="Times New Roman" w:hAnsi="Times New Roman" w:cs="Times New Roman"/>
+                <w:sz w:val="28"/>
+                <w:szCs w:val="28"/>
+              </w:rPr>
+              <w:t xml:space="preserve"> -h</w:t>
             </w:r>
           </w:p>
           <w:p>
@@ -2077,21 +2360,59 @@
         </w:rPr>
         <w:t>*</w:t>
       </w:r>
-      <w:r>
-        <w:rPr>
-          <w:rFonts w:ascii="Times New Roman" w:hAnsi="Times New Roman" w:cs="Times New Roman"/>
-          <w:sz w:val="28"/>
-          <w:szCs w:val="28"/>
-        </w:rPr>
-        <w:t xml:space="preserve">the first thing that we are told here is how we have to use the scrapy genspider command, and the respective arguments that the command goes with. </w:t>
-      </w:r>
-      <w:r>
-        <w:rPr>
-          <w:rFonts w:ascii="Times New Roman" w:hAnsi="Times New Roman" w:cs="Times New Roman"/>
-          <w:sz w:val="28"/>
-          <w:szCs w:val="28"/>
-        </w:rPr>
-        <w:t>So this is how the command goes and this is what we need to understand here.</w:t>
+      <w:proofErr w:type="gramStart"/>
+      <w:r>
+        <w:rPr>
+          <w:rFonts w:ascii="Times New Roman" w:hAnsi="Times New Roman" w:cs="Times New Roman"/>
+          <w:sz w:val="28"/>
+          <w:szCs w:val="28"/>
+        </w:rPr>
+        <w:t>the</w:t>
+      </w:r>
+      <w:proofErr w:type="gramEnd"/>
+      <w:r>
+        <w:rPr>
+          <w:rFonts w:ascii="Times New Roman" w:hAnsi="Times New Roman" w:cs="Times New Roman"/>
+          <w:sz w:val="28"/>
+          <w:szCs w:val="28"/>
+        </w:rPr>
+        <w:t xml:space="preserve"> first thing that we are told here is how we have to use the scrapy </w:t>
+      </w:r>
+      <w:proofErr w:type="spellStart"/>
+      <w:r>
+        <w:rPr>
+          <w:rFonts w:ascii="Times New Roman" w:hAnsi="Times New Roman" w:cs="Times New Roman"/>
+          <w:sz w:val="28"/>
+          <w:szCs w:val="28"/>
+        </w:rPr>
+        <w:t>genspider</w:t>
+      </w:r>
+      <w:proofErr w:type="spellEnd"/>
+      <w:r>
+        <w:rPr>
+          <w:rFonts w:ascii="Times New Roman" w:hAnsi="Times New Roman" w:cs="Times New Roman"/>
+          <w:sz w:val="28"/>
+          <w:szCs w:val="28"/>
+        </w:rPr>
+        <w:t xml:space="preserve"> command, and the respective arguments that the command goes with. </w:t>
+      </w:r>
+      <w:proofErr w:type="gramStart"/>
+      <w:r>
+        <w:rPr>
+          <w:rFonts w:ascii="Times New Roman" w:hAnsi="Times New Roman" w:cs="Times New Roman"/>
+          <w:sz w:val="28"/>
+          <w:szCs w:val="28"/>
+        </w:rPr>
+        <w:t>So</w:t>
+      </w:r>
+      <w:proofErr w:type="gramEnd"/>
+      <w:r>
+        <w:rPr>
+          <w:rFonts w:ascii="Times New Roman" w:hAnsi="Times New Roman" w:cs="Times New Roman"/>
+          <w:sz w:val="28"/>
+          <w:szCs w:val="28"/>
+        </w:rPr>
+        <w:t xml:space="preserve"> this is how the command goes and this is what we need to understand here.</w:t>
       </w:r>
     </w:p>
     <w:tbl>
@@ -2158,7 +2479,29 @@
                 <w:sz w:val="28"/>
                 <w:szCs w:val="28"/>
               </w:rPr>
-              <w:t xml:space="preserve">crapy genspider [option] </w:t>
+              <w:t xml:space="preserve">crapy </w:t>
+            </w:r>
+            <w:proofErr w:type="spellStart"/>
+            <w:r>
+              <w:rPr>
+                <w:rFonts w:ascii="Times New Roman" w:hAnsi="Times New Roman" w:cs="Times New Roman"/>
+                <w:i/>
+                <w:iCs/>
+                <w:sz w:val="28"/>
+                <w:szCs w:val="28"/>
+              </w:rPr>
+              <w:t>genspider</w:t>
+            </w:r>
+            <w:proofErr w:type="spellEnd"/>
+            <w:r>
+              <w:rPr>
+                <w:rFonts w:ascii="Times New Roman" w:hAnsi="Times New Roman" w:cs="Times New Roman"/>
+                <w:i/>
+                <w:iCs/>
+                <w:sz w:val="28"/>
+                <w:szCs w:val="28"/>
+              </w:rPr>
+              <w:t xml:space="preserve"> [option] </w:t>
             </w:r>
             <w:r>
               <w:rPr>
@@ -2388,7 +2731,43 @@
                 <w:sz w:val="28"/>
                 <w:szCs w:val="28"/>
               </w:rPr>
-              <w:t>scrapy genspider -l genspider books.toscrape.com</w:t>
+              <w:t xml:space="preserve">scrapy </w:t>
+            </w:r>
+            <w:proofErr w:type="spellStart"/>
+            <w:r>
+              <w:rPr>
+                <w:rFonts w:ascii="Times New Roman" w:hAnsi="Times New Roman" w:cs="Times New Roman"/>
+                <w:sz w:val="28"/>
+                <w:szCs w:val="28"/>
+              </w:rPr>
+              <w:t>genspider</w:t>
+            </w:r>
+            <w:proofErr w:type="spellEnd"/>
+            <w:r>
+              <w:rPr>
+                <w:rFonts w:ascii="Times New Roman" w:hAnsi="Times New Roman" w:cs="Times New Roman"/>
+                <w:sz w:val="28"/>
+                <w:szCs w:val="28"/>
+              </w:rPr>
+              <w:t xml:space="preserve"> -l </w:t>
+            </w:r>
+            <w:proofErr w:type="spellStart"/>
+            <w:r>
+              <w:rPr>
+                <w:rFonts w:ascii="Times New Roman" w:hAnsi="Times New Roman" w:cs="Times New Roman"/>
+                <w:sz w:val="28"/>
+                <w:szCs w:val="28"/>
+              </w:rPr>
+              <w:t>genspider</w:t>
+            </w:r>
+            <w:proofErr w:type="spellEnd"/>
+            <w:r>
+              <w:rPr>
+                <w:rFonts w:ascii="Times New Roman" w:hAnsi="Times New Roman" w:cs="Times New Roman"/>
+                <w:sz w:val="28"/>
+                <w:szCs w:val="28"/>
+              </w:rPr>
+              <w:t xml:space="preserve"> books.toscrape.com</w:t>
             </w:r>
           </w:p>
         </w:tc>
@@ -2469,7 +2848,25 @@
           <w:sz w:val="28"/>
           <w:szCs w:val="28"/>
         </w:rPr>
-        <w:t xml:space="preserve">*the command that we used here is [-l] which will list all the available templates that we can use. </w:t>
+        <w:t>*</w:t>
+      </w:r>
+      <w:proofErr w:type="gramStart"/>
+      <w:r>
+        <w:rPr>
+          <w:rFonts w:ascii="Times New Roman" w:hAnsi="Times New Roman" w:cs="Times New Roman"/>
+          <w:sz w:val="28"/>
+          <w:szCs w:val="28"/>
+        </w:rPr>
+        <w:t>the</w:t>
+      </w:r>
+      <w:proofErr w:type="gramEnd"/>
+      <w:r>
+        <w:rPr>
+          <w:rFonts w:ascii="Times New Roman" w:hAnsi="Times New Roman" w:cs="Times New Roman"/>
+          <w:sz w:val="28"/>
+          <w:szCs w:val="28"/>
+        </w:rPr>
+        <w:t xml:space="preserve"> command that we used here is [-l] which will list all the available templates that we can use. </w:t>
       </w:r>
       <w:r>
         <w:rPr>
@@ -2547,30 +2944,58 @@
           <w:szCs w:val="28"/>
         </w:rPr>
       </w:pPr>
-      <w:r>
-        <w:rPr>
-          <w:rFonts w:ascii="Times New Roman" w:hAnsi="Times New Roman" w:cs="Times New Roman"/>
-          <w:sz w:val="28"/>
-          <w:szCs w:val="28"/>
-        </w:rPr>
-        <w:t>Ipython Shell:</w:t>
-      </w:r>
-    </w:p>
-    <w:p>
-      <w:pPr>
-        <w:rPr>
-          <w:rFonts w:ascii="Times New Roman" w:hAnsi="Times New Roman" w:cs="Times New Roman"/>
-          <w:sz w:val="28"/>
-          <w:szCs w:val="28"/>
-        </w:rPr>
-      </w:pPr>
-      <w:r>
-        <w:rPr>
-          <w:rFonts w:ascii="Times New Roman" w:hAnsi="Times New Roman" w:cs="Times New Roman"/>
-          <w:sz w:val="28"/>
-          <w:szCs w:val="28"/>
-        </w:rPr>
-        <w:t>Step1: we need to install the ipython shell</w:t>
+      <w:proofErr w:type="spellStart"/>
+      <w:r>
+        <w:rPr>
+          <w:rFonts w:ascii="Times New Roman" w:hAnsi="Times New Roman" w:cs="Times New Roman"/>
+          <w:sz w:val="28"/>
+          <w:szCs w:val="28"/>
+        </w:rPr>
+        <w:t>Ipython</w:t>
+      </w:r>
+      <w:proofErr w:type="spellEnd"/>
+      <w:r>
+        <w:rPr>
+          <w:rFonts w:ascii="Times New Roman" w:hAnsi="Times New Roman" w:cs="Times New Roman"/>
+          <w:sz w:val="28"/>
+          <w:szCs w:val="28"/>
+        </w:rPr>
+        <w:t xml:space="preserve"> Shell:</w:t>
+      </w:r>
+    </w:p>
+    <w:p>
+      <w:pPr>
+        <w:rPr>
+          <w:rFonts w:ascii="Times New Roman" w:hAnsi="Times New Roman" w:cs="Times New Roman"/>
+          <w:sz w:val="28"/>
+          <w:szCs w:val="28"/>
+        </w:rPr>
+      </w:pPr>
+      <w:r>
+        <w:rPr>
+          <w:rFonts w:ascii="Times New Roman" w:hAnsi="Times New Roman" w:cs="Times New Roman"/>
+          <w:sz w:val="28"/>
+          <w:szCs w:val="28"/>
+        </w:rPr>
+        <w:t xml:space="preserve">Step1: we need to install the </w:t>
+      </w:r>
+      <w:proofErr w:type="spellStart"/>
+      <w:r>
+        <w:rPr>
+          <w:rFonts w:ascii="Times New Roman" w:hAnsi="Times New Roman" w:cs="Times New Roman"/>
+          <w:sz w:val="28"/>
+          <w:szCs w:val="28"/>
+        </w:rPr>
+        <w:t>ipython</w:t>
+      </w:r>
+      <w:proofErr w:type="spellEnd"/>
+      <w:r>
+        <w:rPr>
+          <w:rFonts w:ascii="Times New Roman" w:hAnsi="Times New Roman" w:cs="Times New Roman"/>
+          <w:sz w:val="28"/>
+          <w:szCs w:val="28"/>
+        </w:rPr>
+        <w:t xml:space="preserve"> shell</w:t>
       </w:r>
     </w:p>
     <w:p>
@@ -2643,24 +3068,54 @@
           <w:sz w:val="28"/>
           <w:szCs w:val="28"/>
         </w:rPr>
-        <w:t>pip install ipython</w:t>
-      </w:r>
-    </w:p>
-    <w:p>
-      <w:pPr>
-        <w:rPr>
-          <w:rFonts w:ascii="Times New Roman" w:hAnsi="Times New Roman" w:cs="Times New Roman"/>
-          <w:sz w:val="28"/>
-          <w:szCs w:val="28"/>
-        </w:rPr>
-      </w:pPr>
-      <w:r>
-        <w:rPr>
-          <w:rFonts w:ascii="Times New Roman" w:hAnsi="Times New Roman" w:cs="Times New Roman"/>
-          <w:sz w:val="28"/>
-          <w:szCs w:val="28"/>
-        </w:rPr>
-        <w:t>Step 2: we need to configure the ipython shell</w:t>
+        <w:t xml:space="preserve">pip install </w:t>
+      </w:r>
+      <w:proofErr w:type="spellStart"/>
+      <w:r>
+        <w:rPr>
+          <w:rFonts w:ascii="Times New Roman" w:hAnsi="Times New Roman" w:cs="Times New Roman"/>
+          <w:i/>
+          <w:iCs/>
+          <w:sz w:val="28"/>
+          <w:szCs w:val="28"/>
+        </w:rPr>
+        <w:t>ipython</w:t>
+      </w:r>
+      <w:proofErr w:type="spellEnd"/>
+    </w:p>
+    <w:p>
+      <w:pPr>
+        <w:rPr>
+          <w:rFonts w:ascii="Times New Roman" w:hAnsi="Times New Roman" w:cs="Times New Roman"/>
+          <w:sz w:val="28"/>
+          <w:szCs w:val="28"/>
+        </w:rPr>
+      </w:pPr>
+      <w:r>
+        <w:rPr>
+          <w:rFonts w:ascii="Times New Roman" w:hAnsi="Times New Roman" w:cs="Times New Roman"/>
+          <w:sz w:val="28"/>
+          <w:szCs w:val="28"/>
+        </w:rPr>
+        <w:t xml:space="preserve">Step 2: we need to configure the </w:t>
+      </w:r>
+      <w:proofErr w:type="spellStart"/>
+      <w:r>
+        <w:rPr>
+          <w:rFonts w:ascii="Times New Roman" w:hAnsi="Times New Roman" w:cs="Times New Roman"/>
+          <w:sz w:val="28"/>
+          <w:szCs w:val="28"/>
+        </w:rPr>
+        <w:t>ipython</w:t>
+      </w:r>
+      <w:proofErr w:type="spellEnd"/>
+      <w:r>
+        <w:rPr>
+          <w:rFonts w:ascii="Times New Roman" w:hAnsi="Times New Roman" w:cs="Times New Roman"/>
+          <w:sz w:val="28"/>
+          <w:szCs w:val="28"/>
+        </w:rPr>
+        <w:t xml:space="preserve"> shell</w:t>
       </w:r>
     </w:p>
     <w:p>
@@ -2729,7 +3184,25 @@
           <w:sz w:val="28"/>
           <w:szCs w:val="28"/>
         </w:rPr>
-        <w:t>Step 3: we need to run the ipython scrapy shell</w:t>
+        <w:t xml:space="preserve">Step 3: we need to run the </w:t>
+      </w:r>
+      <w:proofErr w:type="spellStart"/>
+      <w:r>
+        <w:rPr>
+          <w:rFonts w:ascii="Times New Roman" w:hAnsi="Times New Roman" w:cs="Times New Roman"/>
+          <w:sz w:val="28"/>
+          <w:szCs w:val="28"/>
+        </w:rPr>
+        <w:t>ipython</w:t>
+      </w:r>
+      <w:proofErr w:type="spellEnd"/>
+      <w:r>
+        <w:rPr>
+          <w:rFonts w:ascii="Times New Roman" w:hAnsi="Times New Roman" w:cs="Times New Roman"/>
+          <w:sz w:val="28"/>
+          <w:szCs w:val="28"/>
+        </w:rPr>
+        <w:t xml:space="preserve"> scrapy shell</w:t>
       </w:r>
     </w:p>
     <w:p>
@@ -2875,13 +3348,23 @@
         </w:rPr>
         <w:t>*</w:t>
       </w:r>
-      <w:r>
-        <w:rPr>
-          <w:rFonts w:ascii="Times New Roman" w:hAnsi="Times New Roman" w:cs="Times New Roman"/>
-          <w:sz w:val="28"/>
-          <w:szCs w:val="28"/>
-        </w:rPr>
-        <w:t>from this list of scrapy commands, what we need to do is to run the: fetch(URL) command</w:t>
+      <w:proofErr w:type="gramStart"/>
+      <w:r>
+        <w:rPr>
+          <w:rFonts w:ascii="Times New Roman" w:hAnsi="Times New Roman" w:cs="Times New Roman"/>
+          <w:sz w:val="28"/>
+          <w:szCs w:val="28"/>
+        </w:rPr>
+        <w:t>from</w:t>
+      </w:r>
+      <w:proofErr w:type="gramEnd"/>
+      <w:r>
+        <w:rPr>
+          <w:rFonts w:ascii="Times New Roman" w:hAnsi="Times New Roman" w:cs="Times New Roman"/>
+          <w:sz w:val="28"/>
+          <w:szCs w:val="28"/>
+        </w:rPr>
+        <w:t xml:space="preserve"> this list of scrapy commands, what we need to do is to run the: fetch(URL) command</w:t>
       </w:r>
     </w:p>
     <w:p>
@@ -3004,7 +3487,25 @@
           <w:sz w:val="28"/>
           <w:szCs w:val="28"/>
         </w:rPr>
-        <w:t>*so what we need to do is to run the fetch command:</w:t>
+        <w:t>*</w:t>
+      </w:r>
+      <w:proofErr w:type="gramStart"/>
+      <w:r>
+        <w:rPr>
+          <w:rFonts w:ascii="Times New Roman" w:hAnsi="Times New Roman" w:cs="Times New Roman"/>
+          <w:sz w:val="28"/>
+          <w:szCs w:val="28"/>
+        </w:rPr>
+        <w:t>so</w:t>
+      </w:r>
+      <w:proofErr w:type="gramEnd"/>
+      <w:r>
+        <w:rPr>
+          <w:rFonts w:ascii="Times New Roman" w:hAnsi="Times New Roman" w:cs="Times New Roman"/>
+          <w:sz w:val="28"/>
+          <w:szCs w:val="28"/>
+        </w:rPr>
+        <w:t xml:space="preserve"> what we need to do is to run the fetch command:</w:t>
       </w:r>
     </w:p>
     <w:p>
@@ -3090,7 +3591,25 @@
           <w:sz w:val="28"/>
           <w:szCs w:val="28"/>
         </w:rPr>
-        <w:t>*so what the fetch command does is that it takes all the html + css of the webpage and it places it into this variable called response</w:t>
+        <w:t>*</w:t>
+      </w:r>
+      <w:proofErr w:type="gramStart"/>
+      <w:r>
+        <w:rPr>
+          <w:rFonts w:ascii="Times New Roman" w:hAnsi="Times New Roman" w:cs="Times New Roman"/>
+          <w:sz w:val="28"/>
+          <w:szCs w:val="28"/>
+        </w:rPr>
+        <w:t>so</w:t>
+      </w:r>
+      <w:proofErr w:type="gramEnd"/>
+      <w:r>
+        <w:rPr>
+          <w:rFonts w:ascii="Times New Roman" w:hAnsi="Times New Roman" w:cs="Times New Roman"/>
+          <w:sz w:val="28"/>
+          <w:szCs w:val="28"/>
+        </w:rPr>
+        <w:t xml:space="preserve"> what the fetch command does is that it takes all the html + css of the webpage and it places it into this variable called response</w:t>
       </w:r>
     </w:p>
     <w:p>
@@ -3238,7 +3757,25 @@
           <w:szCs w:val="28"/>
         </w:rPr>
         <w:lastRenderedPageBreak/>
-        <w:t>*if you go back to the parse function, it had a parameter which was response, so all we have effectively done now is to take all the HTML + CSS and store it in this variable called response.</w:t>
+        <w:t>*</w:t>
+      </w:r>
+      <w:proofErr w:type="gramStart"/>
+      <w:r>
+        <w:rPr>
+          <w:rFonts w:ascii="Times New Roman" w:hAnsi="Times New Roman" w:cs="Times New Roman"/>
+          <w:sz w:val="28"/>
+          <w:szCs w:val="28"/>
+        </w:rPr>
+        <w:t>if</w:t>
+      </w:r>
+      <w:proofErr w:type="gramEnd"/>
+      <w:r>
+        <w:rPr>
+          <w:rFonts w:ascii="Times New Roman" w:hAnsi="Times New Roman" w:cs="Times New Roman"/>
+          <w:sz w:val="28"/>
+          <w:szCs w:val="28"/>
+        </w:rPr>
+        <w:t xml:space="preserve"> you go back to the parse function, it had a parameter which was response, so all we have effectively done now is to take all the HTML + CSS and store it in this variable called response.</w:t>
       </w:r>
     </w:p>
     <w:p>
@@ -3342,7 +3879,25 @@
                 <w:sz w:val="28"/>
                 <w:szCs w:val="28"/>
               </w:rPr>
-              <w:t xml:space="preserve">                                              response.css(‘css_selector’)</w:t>
+              <w:t xml:space="preserve">                                              response.css(‘</w:t>
+            </w:r>
+            <w:proofErr w:type="spellStart"/>
+            <w:r>
+              <w:rPr>
+                <w:rFonts w:ascii="Times New Roman" w:hAnsi="Times New Roman" w:cs="Times New Roman"/>
+                <w:sz w:val="28"/>
+                <w:szCs w:val="28"/>
+              </w:rPr>
+              <w:t>css_selector</w:t>
+            </w:r>
+            <w:proofErr w:type="spellEnd"/>
+            <w:r>
+              <w:rPr>
+                <w:rFonts w:ascii="Times New Roman" w:hAnsi="Times New Roman" w:cs="Times New Roman"/>
+                <w:sz w:val="28"/>
+                <w:szCs w:val="28"/>
+              </w:rPr>
+              <w:t>’)</w:t>
             </w:r>
           </w:p>
           <w:p>
@@ -3444,15 +3999,51 @@
           <w:sz w:val="28"/>
           <w:szCs w:val="28"/>
         </w:rPr>
-        <w:t xml:space="preserve">*once we issue the command which is: </w:t>
-      </w:r>
-      <w:r>
-        <w:rPr>
-          <w:rFonts w:ascii="Times New Roman" w:hAnsi="Times New Roman" w:cs="Times New Roman"/>
-          <w:sz w:val="28"/>
-          <w:szCs w:val="28"/>
-        </w:rPr>
-        <w:t>response.css('article.product_pod')</w:t>
+        <w:t>*</w:t>
+      </w:r>
+      <w:proofErr w:type="gramStart"/>
+      <w:r>
+        <w:rPr>
+          <w:rFonts w:ascii="Times New Roman" w:hAnsi="Times New Roman" w:cs="Times New Roman"/>
+          <w:sz w:val="28"/>
+          <w:szCs w:val="28"/>
+        </w:rPr>
+        <w:t>once</w:t>
+      </w:r>
+      <w:proofErr w:type="gramEnd"/>
+      <w:r>
+        <w:rPr>
+          <w:rFonts w:ascii="Times New Roman" w:hAnsi="Times New Roman" w:cs="Times New Roman"/>
+          <w:sz w:val="28"/>
+          <w:szCs w:val="28"/>
+        </w:rPr>
+        <w:t xml:space="preserve"> we issue the command which is: </w:t>
+      </w:r>
+      <w:r>
+        <w:rPr>
+          <w:rFonts w:ascii="Times New Roman" w:hAnsi="Times New Roman" w:cs="Times New Roman"/>
+          <w:sz w:val="28"/>
+          <w:szCs w:val="28"/>
+        </w:rPr>
+        <w:t>response.css('</w:t>
+      </w:r>
+      <w:proofErr w:type="spellStart"/>
+      <w:r>
+        <w:rPr>
+          <w:rFonts w:ascii="Times New Roman" w:hAnsi="Times New Roman" w:cs="Times New Roman"/>
+          <w:sz w:val="28"/>
+          <w:szCs w:val="28"/>
+        </w:rPr>
+        <w:t>article.product_pod</w:t>
+      </w:r>
+      <w:proofErr w:type="spellEnd"/>
+      <w:r>
+        <w:rPr>
+          <w:rFonts w:ascii="Times New Roman" w:hAnsi="Times New Roman" w:cs="Times New Roman"/>
+          <w:sz w:val="28"/>
+          <w:szCs w:val="28"/>
+        </w:rPr>
+        <w:t>')</w:t>
       </w:r>
     </w:p>
     <w:p>
@@ -3781,7 +4372,43 @@
           <w:sz w:val="28"/>
           <w:szCs w:val="28"/>
         </w:rPr>
-        <w:t xml:space="preserve">*also notice that im using html tag elements and I don’t have a class selector, </w:t>
+        <w:t>*</w:t>
+      </w:r>
+      <w:proofErr w:type="gramStart"/>
+      <w:r>
+        <w:rPr>
+          <w:rFonts w:ascii="Times New Roman" w:hAnsi="Times New Roman" w:cs="Times New Roman"/>
+          <w:sz w:val="28"/>
+          <w:szCs w:val="28"/>
+        </w:rPr>
+        <w:t>also</w:t>
+      </w:r>
+      <w:proofErr w:type="gramEnd"/>
+      <w:r>
+        <w:rPr>
+          <w:rFonts w:ascii="Times New Roman" w:hAnsi="Times New Roman" w:cs="Times New Roman"/>
+          <w:sz w:val="28"/>
+          <w:szCs w:val="28"/>
+        </w:rPr>
+        <w:t xml:space="preserve"> notice that </w:t>
+      </w:r>
+      <w:proofErr w:type="spellStart"/>
+      <w:r>
+        <w:rPr>
+          <w:rFonts w:ascii="Times New Roman" w:hAnsi="Times New Roman" w:cs="Times New Roman"/>
+          <w:sz w:val="28"/>
+          <w:szCs w:val="28"/>
+        </w:rPr>
+        <w:t>im</w:t>
+      </w:r>
+      <w:proofErr w:type="spellEnd"/>
+      <w:r>
+        <w:rPr>
+          <w:rFonts w:ascii="Times New Roman" w:hAnsi="Times New Roman" w:cs="Times New Roman"/>
+          <w:sz w:val="28"/>
+          <w:szCs w:val="28"/>
+        </w:rPr>
+        <w:t xml:space="preserve"> using html tag elements and I don’t have a class selector, </w:t>
       </w:r>
     </w:p>
     <w:p>
@@ -4044,7 +4671,25 @@
           <w:sz w:val="28"/>
           <w:szCs w:val="28"/>
         </w:rPr>
-        <w:t>: we need to navigate back to the ‘bookscraper” folder</w:t>
+        <w:t>: we need to navigate back to the ‘</w:t>
+      </w:r>
+      <w:proofErr w:type="spellStart"/>
+      <w:r>
+        <w:rPr>
+          <w:rFonts w:ascii="Times New Roman" w:hAnsi="Times New Roman" w:cs="Times New Roman"/>
+          <w:sz w:val="28"/>
+          <w:szCs w:val="28"/>
+        </w:rPr>
+        <w:t>bookscraper</w:t>
+      </w:r>
+      <w:proofErr w:type="spellEnd"/>
+      <w:r>
+        <w:rPr>
+          <w:rFonts w:ascii="Times New Roman" w:hAnsi="Times New Roman" w:cs="Times New Roman"/>
+          <w:sz w:val="28"/>
+          <w:szCs w:val="28"/>
+        </w:rPr>
+        <w:t>” folder</w:t>
       </w:r>
     </w:p>
     <w:p>
@@ -4269,24 +4914,60 @@
           <w:sz w:val="28"/>
           <w:szCs w:val="28"/>
         </w:rPr>
-        <w:t>‘url’</w:t>
-      </w:r>
-    </w:p>
-    <w:p>
-      <w:pPr>
-        <w:rPr>
-          <w:rFonts w:ascii="Times New Roman" w:hAnsi="Times New Roman" w:cs="Times New Roman"/>
-          <w:sz w:val="28"/>
-          <w:szCs w:val="28"/>
-        </w:rPr>
-      </w:pPr>
-      <w:r>
-        <w:rPr>
-          <w:rFonts w:ascii="Times New Roman" w:hAnsi="Times New Roman" w:cs="Times New Roman"/>
-          <w:sz w:val="28"/>
-          <w:szCs w:val="28"/>
-        </w:rPr>
-        <w:t>*it will return these results for all of the books on the page which is 25 books in total, because we used a for loop</w:t>
+        <w:t>‘</w:t>
+      </w:r>
+      <w:proofErr w:type="spellStart"/>
+      <w:r>
+        <w:rPr>
+          <w:rFonts w:ascii="Times New Roman" w:hAnsi="Times New Roman" w:cs="Times New Roman"/>
+          <w:sz w:val="28"/>
+          <w:szCs w:val="28"/>
+        </w:rPr>
+        <w:t>url</w:t>
+      </w:r>
+      <w:proofErr w:type="spellEnd"/>
+      <w:r>
+        <w:rPr>
+          <w:rFonts w:ascii="Times New Roman" w:hAnsi="Times New Roman" w:cs="Times New Roman"/>
+          <w:sz w:val="28"/>
+          <w:szCs w:val="28"/>
+        </w:rPr>
+        <w:t>’</w:t>
+      </w:r>
+    </w:p>
+    <w:p>
+      <w:pPr>
+        <w:rPr>
+          <w:rFonts w:ascii="Times New Roman" w:hAnsi="Times New Roman" w:cs="Times New Roman"/>
+          <w:sz w:val="28"/>
+          <w:szCs w:val="28"/>
+        </w:rPr>
+      </w:pPr>
+      <w:r>
+        <w:rPr>
+          <w:rFonts w:ascii="Times New Roman" w:hAnsi="Times New Roman" w:cs="Times New Roman"/>
+          <w:sz w:val="28"/>
+          <w:szCs w:val="28"/>
+        </w:rPr>
+        <w:t>*</w:t>
+      </w:r>
+      <w:proofErr w:type="gramStart"/>
+      <w:r>
+        <w:rPr>
+          <w:rFonts w:ascii="Times New Roman" w:hAnsi="Times New Roman" w:cs="Times New Roman"/>
+          <w:sz w:val="28"/>
+          <w:szCs w:val="28"/>
+        </w:rPr>
+        <w:t>it</w:t>
+      </w:r>
+      <w:proofErr w:type="gramEnd"/>
+      <w:r>
+        <w:rPr>
+          <w:rFonts w:ascii="Times New Roman" w:hAnsi="Times New Roman" w:cs="Times New Roman"/>
+          <w:sz w:val="28"/>
+          <w:szCs w:val="28"/>
+        </w:rPr>
+        <w:t xml:space="preserve"> will return these results for all of the books on the page which is 25 books in total, because we used a for loop</w:t>
       </w:r>
     </w:p>
     <w:p>
@@ -4441,7 +5122,25 @@
           <w:sz w:val="28"/>
           <w:szCs w:val="28"/>
         </w:rPr>
-        <w:t>The url of the book</w:t>
+        <w:t xml:space="preserve">The </w:t>
+      </w:r>
+      <w:proofErr w:type="spellStart"/>
+      <w:r>
+        <w:rPr>
+          <w:rFonts w:ascii="Times New Roman" w:hAnsi="Times New Roman" w:cs="Times New Roman"/>
+          <w:sz w:val="28"/>
+          <w:szCs w:val="28"/>
+        </w:rPr>
+        <w:t>url</w:t>
+      </w:r>
+      <w:proofErr w:type="spellEnd"/>
+      <w:r>
+        <w:rPr>
+          <w:rFonts w:ascii="Times New Roman" w:hAnsi="Times New Roman" w:cs="Times New Roman"/>
+          <w:sz w:val="28"/>
+          <w:szCs w:val="28"/>
+        </w:rPr>
+        <w:t xml:space="preserve"> of the book</w:t>
       </w:r>
     </w:p>
     <w:tbl>
@@ -4481,7 +5180,43 @@
                 <w:sz w:val="28"/>
                 <w:szCs w:val="28"/>
               </w:rPr>
-              <w:t xml:space="preserve">                           .css(‘h3 a’).attrib[‘href’]</w:t>
+              <w:t xml:space="preserve">                           .css(‘h3 a’).</w:t>
+            </w:r>
+            <w:proofErr w:type="spellStart"/>
+            <w:r>
+              <w:rPr>
+                <w:rFonts w:ascii="Times New Roman" w:hAnsi="Times New Roman" w:cs="Times New Roman"/>
+                <w:sz w:val="28"/>
+                <w:szCs w:val="28"/>
+              </w:rPr>
+              <w:t>attrib</w:t>
+            </w:r>
+            <w:proofErr w:type="spellEnd"/>
+            <w:r>
+              <w:rPr>
+                <w:rFonts w:ascii="Times New Roman" w:hAnsi="Times New Roman" w:cs="Times New Roman"/>
+                <w:sz w:val="28"/>
+                <w:szCs w:val="28"/>
+              </w:rPr>
+              <w:t>[‘</w:t>
+            </w:r>
+            <w:proofErr w:type="spellStart"/>
+            <w:r>
+              <w:rPr>
+                <w:rFonts w:ascii="Times New Roman" w:hAnsi="Times New Roman" w:cs="Times New Roman"/>
+                <w:sz w:val="28"/>
+                <w:szCs w:val="28"/>
+              </w:rPr>
+              <w:t>href</w:t>
+            </w:r>
+            <w:proofErr w:type="spellEnd"/>
+            <w:r>
+              <w:rPr>
+                <w:rFonts w:ascii="Times New Roman" w:hAnsi="Times New Roman" w:cs="Times New Roman"/>
+                <w:sz w:val="28"/>
+                <w:szCs w:val="28"/>
+              </w:rPr>
+              <w:t>’]</w:t>
             </w:r>
           </w:p>
           <w:p>
@@ -4662,7 +5397,25 @@
                 <w:sz w:val="28"/>
                 <w:szCs w:val="28"/>
               </w:rPr>
-              <w:t xml:space="preserve">                                 .css(‘p.price_color::text’).get()</w:t>
+              <w:t xml:space="preserve">                                 .css(‘</w:t>
+            </w:r>
+            <w:proofErr w:type="spellStart"/>
+            <w:r>
+              <w:rPr>
+                <w:rFonts w:ascii="Times New Roman" w:hAnsi="Times New Roman" w:cs="Times New Roman"/>
+                <w:sz w:val="28"/>
+                <w:szCs w:val="28"/>
+              </w:rPr>
+              <w:t>p.price_color</w:t>
+            </w:r>
+            <w:proofErr w:type="spellEnd"/>
+            <w:r>
+              <w:rPr>
+                <w:rFonts w:ascii="Times New Roman" w:hAnsi="Times New Roman" w:cs="Times New Roman"/>
+                <w:sz w:val="28"/>
+                <w:szCs w:val="28"/>
+              </w:rPr>
+              <w:t>::text’).get()</w:t>
             </w:r>
           </w:p>
           <w:p>
@@ -5031,7 +5784,25 @@
           <w:sz w:val="28"/>
           <w:szCs w:val="28"/>
         </w:rPr>
-        <w:t>: we need to navigate back to the ‘bookscraper” folder</w:t>
+        <w:t>: we need to navigate back to the ‘</w:t>
+      </w:r>
+      <w:proofErr w:type="spellStart"/>
+      <w:r>
+        <w:rPr>
+          <w:rFonts w:ascii="Times New Roman" w:hAnsi="Times New Roman" w:cs="Times New Roman"/>
+          <w:sz w:val="28"/>
+          <w:szCs w:val="28"/>
+        </w:rPr>
+        <w:t>bookscraper</w:t>
+      </w:r>
+      <w:proofErr w:type="spellEnd"/>
+      <w:r>
+        <w:rPr>
+          <w:rFonts w:ascii="Times New Roman" w:hAnsi="Times New Roman" w:cs="Times New Roman"/>
+          <w:sz w:val="28"/>
+          <w:szCs w:val="28"/>
+        </w:rPr>
+        <w:t>” folder</w:t>
       </w:r>
     </w:p>
     <w:p>
@@ -5256,24 +6027,60 @@
           <w:sz w:val="28"/>
           <w:szCs w:val="28"/>
         </w:rPr>
-        <w:t>‘url’</w:t>
-      </w:r>
-    </w:p>
-    <w:p>
-      <w:pPr>
-        <w:rPr>
-          <w:rFonts w:ascii="Times New Roman" w:hAnsi="Times New Roman" w:cs="Times New Roman"/>
-          <w:sz w:val="28"/>
-          <w:szCs w:val="28"/>
-        </w:rPr>
-      </w:pPr>
-      <w:r>
-        <w:rPr>
-          <w:rFonts w:ascii="Times New Roman" w:hAnsi="Times New Roman" w:cs="Times New Roman"/>
-          <w:sz w:val="28"/>
-          <w:szCs w:val="28"/>
-        </w:rPr>
-        <w:t>*it will return these results for all of the books on the page which is 25 books in total, because we used a for loop</w:t>
+        <w:t>‘</w:t>
+      </w:r>
+      <w:proofErr w:type="spellStart"/>
+      <w:r>
+        <w:rPr>
+          <w:rFonts w:ascii="Times New Roman" w:hAnsi="Times New Roman" w:cs="Times New Roman"/>
+          <w:sz w:val="28"/>
+          <w:szCs w:val="28"/>
+        </w:rPr>
+        <w:t>url</w:t>
+      </w:r>
+      <w:proofErr w:type="spellEnd"/>
+      <w:r>
+        <w:rPr>
+          <w:rFonts w:ascii="Times New Roman" w:hAnsi="Times New Roman" w:cs="Times New Roman"/>
+          <w:sz w:val="28"/>
+          <w:szCs w:val="28"/>
+        </w:rPr>
+        <w:t>’</w:t>
+      </w:r>
+    </w:p>
+    <w:p>
+      <w:pPr>
+        <w:rPr>
+          <w:rFonts w:ascii="Times New Roman" w:hAnsi="Times New Roman" w:cs="Times New Roman"/>
+          <w:sz w:val="28"/>
+          <w:szCs w:val="28"/>
+        </w:rPr>
+      </w:pPr>
+      <w:r>
+        <w:rPr>
+          <w:rFonts w:ascii="Times New Roman" w:hAnsi="Times New Roman" w:cs="Times New Roman"/>
+          <w:sz w:val="28"/>
+          <w:szCs w:val="28"/>
+        </w:rPr>
+        <w:t>*</w:t>
+      </w:r>
+      <w:proofErr w:type="gramStart"/>
+      <w:r>
+        <w:rPr>
+          <w:rFonts w:ascii="Times New Roman" w:hAnsi="Times New Roman" w:cs="Times New Roman"/>
+          <w:sz w:val="28"/>
+          <w:szCs w:val="28"/>
+        </w:rPr>
+        <w:t>it</w:t>
+      </w:r>
+      <w:proofErr w:type="gramEnd"/>
+      <w:r>
+        <w:rPr>
+          <w:rFonts w:ascii="Times New Roman" w:hAnsi="Times New Roman" w:cs="Times New Roman"/>
+          <w:sz w:val="28"/>
+          <w:szCs w:val="28"/>
+        </w:rPr>
+        <w:t xml:space="preserve"> will return these results for all of the books on the page which is 25 books in total, because we used a for loop</w:t>
       </w:r>
     </w:p>
     <w:p>
@@ -5535,7 +6342,25 @@
           <w:sz w:val="28"/>
           <w:szCs w:val="28"/>
         </w:rPr>
-        <w:t>: we need to run the fetch command with the url of the website</w:t>
+        <w:t xml:space="preserve">: we need to run the fetch command with the </w:t>
+      </w:r>
+      <w:proofErr w:type="spellStart"/>
+      <w:r>
+        <w:rPr>
+          <w:rFonts w:ascii="Times New Roman" w:hAnsi="Times New Roman" w:cs="Times New Roman"/>
+          <w:sz w:val="28"/>
+          <w:szCs w:val="28"/>
+        </w:rPr>
+        <w:t>url</w:t>
+      </w:r>
+      <w:proofErr w:type="spellEnd"/>
+      <w:r>
+        <w:rPr>
+          <w:rFonts w:ascii="Times New Roman" w:hAnsi="Times New Roman" w:cs="Times New Roman"/>
+          <w:sz w:val="28"/>
+          <w:szCs w:val="28"/>
+        </w:rPr>
+        <w:t xml:space="preserve"> of the website</w:t>
       </w:r>
     </w:p>
     <w:p>
@@ -5653,7 +6478,25 @@
           <w:sz w:val="28"/>
           <w:szCs w:val="28"/>
         </w:rPr>
-        <w:t>: we need to open the webpage that we fetched in any web browser and in my case the web-browser im using is google chrome:</w:t>
+        <w:t xml:space="preserve">: we need to open the webpage that we fetched in any web browser and in my case the web-browser </w:t>
+      </w:r>
+      <w:proofErr w:type="spellStart"/>
+      <w:r>
+        <w:rPr>
+          <w:rFonts w:ascii="Times New Roman" w:hAnsi="Times New Roman" w:cs="Times New Roman"/>
+          <w:sz w:val="28"/>
+          <w:szCs w:val="28"/>
+        </w:rPr>
+        <w:t>im</w:t>
+      </w:r>
+      <w:proofErr w:type="spellEnd"/>
+      <w:r>
+        <w:rPr>
+          <w:rFonts w:ascii="Times New Roman" w:hAnsi="Times New Roman" w:cs="Times New Roman"/>
+          <w:sz w:val="28"/>
+          <w:szCs w:val="28"/>
+        </w:rPr>
+        <w:t xml:space="preserve"> using is google chrome:</w:t>
       </w:r>
     </w:p>
     <w:p>
@@ -5735,7 +6578,25 @@
           <w:sz w:val="28"/>
           <w:szCs w:val="28"/>
         </w:rPr>
-        <w:t>I need to inspect the page, in order to get the get css selector that takes me to the next page(which is a url)</w:t>
+        <w:t xml:space="preserve">I need to inspect the page, in order to get the get css selector that takes me to the next page(which is a </w:t>
+      </w:r>
+      <w:proofErr w:type="spellStart"/>
+      <w:r>
+        <w:rPr>
+          <w:rFonts w:ascii="Times New Roman" w:hAnsi="Times New Roman" w:cs="Times New Roman"/>
+          <w:sz w:val="28"/>
+          <w:szCs w:val="28"/>
+        </w:rPr>
+        <w:t>url</w:t>
+      </w:r>
+      <w:proofErr w:type="spellEnd"/>
+      <w:r>
+        <w:rPr>
+          <w:rFonts w:ascii="Times New Roman" w:hAnsi="Times New Roman" w:cs="Times New Roman"/>
+          <w:sz w:val="28"/>
+          <w:szCs w:val="28"/>
+        </w:rPr>
+        <w:t>)</w:t>
       </w:r>
     </w:p>
     <w:p>
@@ -6248,7 +7109,25 @@
           <w:sz w:val="28"/>
           <w:szCs w:val="28"/>
         </w:rPr>
-        <w:t xml:space="preserve">*we can see here that when we give the scrapy shell command and we pass the css argument into it, we get back the response that we expect which is the </w:t>
+        <w:t>*</w:t>
+      </w:r>
+      <w:proofErr w:type="gramStart"/>
+      <w:r>
+        <w:rPr>
+          <w:rFonts w:ascii="Times New Roman" w:hAnsi="Times New Roman" w:cs="Times New Roman"/>
+          <w:sz w:val="28"/>
+          <w:szCs w:val="28"/>
+        </w:rPr>
+        <w:t>we</w:t>
+      </w:r>
+      <w:proofErr w:type="gramEnd"/>
+      <w:r>
+        <w:rPr>
+          <w:rFonts w:ascii="Times New Roman" w:hAnsi="Times New Roman" w:cs="Times New Roman"/>
+          <w:sz w:val="28"/>
+          <w:szCs w:val="28"/>
+        </w:rPr>
+        <w:t xml:space="preserve"> can see here that when we give the scrapy shell command and we pass the css argument into it, we get back the response that we expect which is the </w:t>
       </w:r>
       <w:r>
         <w:rPr>
@@ -6377,7 +7256,25 @@
                 <w:sz w:val="28"/>
                 <w:szCs w:val="28"/>
               </w:rPr>
-              <w:t>First cd into the folder called “bookscraper”</w:t>
+              <w:t>First cd into the folder called “</w:t>
+            </w:r>
+            <w:proofErr w:type="spellStart"/>
+            <w:r>
+              <w:rPr>
+                <w:rFonts w:ascii="Times New Roman" w:hAnsi="Times New Roman" w:cs="Times New Roman"/>
+                <w:sz w:val="28"/>
+                <w:szCs w:val="28"/>
+              </w:rPr>
+              <w:t>bookscraper</w:t>
+            </w:r>
+            <w:proofErr w:type="spellEnd"/>
+            <w:r>
+              <w:rPr>
+                <w:rFonts w:ascii="Times New Roman" w:hAnsi="Times New Roman" w:cs="Times New Roman"/>
+                <w:sz w:val="28"/>
+                <w:szCs w:val="28"/>
+              </w:rPr>
+              <w:t>”</w:t>
             </w:r>
           </w:p>
           <w:p>
@@ -6505,7 +7402,55 @@
           <w:u w:val="single"/>
         </w:rPr>
         <w:lastRenderedPageBreak/>
-        <w:t>How to get the relative Xpath, Xpath and the CSS selector:</w:t>
+        <w:t xml:space="preserve">How to get the relative </w:t>
+      </w:r>
+      <w:proofErr w:type="spellStart"/>
+      <w:r>
+        <w:rPr>
+          <w:rFonts w:ascii="Times New Roman" w:hAnsi="Times New Roman" w:cs="Times New Roman"/>
+          <w:b/>
+          <w:bCs/>
+          <w:sz w:val="28"/>
+          <w:szCs w:val="28"/>
+          <w:u w:val="single"/>
+        </w:rPr>
+        <w:t>Xpath</w:t>
+      </w:r>
+      <w:proofErr w:type="spellEnd"/>
+      <w:r>
+        <w:rPr>
+          <w:rFonts w:ascii="Times New Roman" w:hAnsi="Times New Roman" w:cs="Times New Roman"/>
+          <w:b/>
+          <w:bCs/>
+          <w:sz w:val="28"/>
+          <w:szCs w:val="28"/>
+          <w:u w:val="single"/>
+        </w:rPr>
+        <w:t xml:space="preserve">, </w:t>
+      </w:r>
+      <w:proofErr w:type="spellStart"/>
+      <w:r>
+        <w:rPr>
+          <w:rFonts w:ascii="Times New Roman" w:hAnsi="Times New Roman" w:cs="Times New Roman"/>
+          <w:b/>
+          <w:bCs/>
+          <w:sz w:val="28"/>
+          <w:szCs w:val="28"/>
+          <w:u w:val="single"/>
+        </w:rPr>
+        <w:t>Xpath</w:t>
+      </w:r>
+      <w:proofErr w:type="spellEnd"/>
+      <w:r>
+        <w:rPr>
+          <w:rFonts w:ascii="Times New Roman" w:hAnsi="Times New Roman" w:cs="Times New Roman"/>
+          <w:b/>
+          <w:bCs/>
+          <w:sz w:val="28"/>
+          <w:szCs w:val="28"/>
+          <w:u w:val="single"/>
+        </w:rPr>
+        <w:t xml:space="preserve"> and the CSS selector:</w:t>
       </w:r>
     </w:p>
     <w:p>
@@ -6605,6 +7550,7 @@
       <w:r>
         <w:rPr>
           <w:rFonts w:ascii="Times New Roman" w:hAnsi="Times New Roman" w:cs="Times New Roman"/>
+          <w:noProof/>
           <w:sz w:val="28"/>
           <w:szCs w:val="28"/>
         </w:rPr>
@@ -6691,6 +7637,23 @@
           <w:sz w:val="28"/>
           <w:szCs w:val="28"/>
         </w:rPr>
+        <w:t>1) Writing Data to an Output file via the command line</w:t>
+      </w:r>
+    </w:p>
+    <w:p>
+      <w:pPr>
+        <w:rPr>
+          <w:rFonts w:ascii="Times New Roman" w:hAnsi="Times New Roman" w:cs="Times New Roman"/>
+          <w:sz w:val="28"/>
+          <w:szCs w:val="28"/>
+        </w:rPr>
+      </w:pPr>
+      <w:r>
+        <w:rPr>
+          <w:rFonts w:ascii="Times New Roman" w:hAnsi="Times New Roman" w:cs="Times New Roman"/>
+          <w:sz w:val="28"/>
+          <w:szCs w:val="28"/>
+        </w:rPr>
         <w:t>All we need to do is to write the following code when we run the scrapy crawl : “-o bookdata.csv”</w:t>
       </w:r>
     </w:p>
@@ -6722,24 +7685,7 @@
                 <w:sz w:val="28"/>
                 <w:szCs w:val="28"/>
               </w:rPr>
-              <w:t xml:space="preserve">                     scrapy scrawl bookspider -</w:t>
-            </w:r>
-            <w:r>
-              <w:rPr>
-                <w:rFonts w:ascii="Times New Roman" w:hAnsi="Times New Roman" w:cs="Times New Roman"/>
-                <w:sz w:val="28"/>
-                <w:szCs w:val="28"/>
-                <w:highlight w:val="yellow"/>
-              </w:rPr>
-              <w:t>o</w:t>
-            </w:r>
-            <w:r>
-              <w:rPr>
-                <w:rFonts w:ascii="Times New Roman" w:hAnsi="Times New Roman" w:cs="Times New Roman"/>
-                <w:sz w:val="28"/>
-                <w:szCs w:val="28"/>
-              </w:rPr>
-              <w:t xml:space="preserve"> bookdata.csv</w:t>
+              <w:t xml:space="preserve">                     scrapy crawl bookspider -O bookdata.csv</w:t>
             </w:r>
           </w:p>
         </w:tc>
@@ -6768,7 +7714,7 @@
           <w:sz w:val="28"/>
           <w:szCs w:val="28"/>
         </w:rPr>
-        <w:t>-</w:t>
+        <w:t xml:space="preserve">-O  = override </w:t>
       </w:r>
       <w:r>
         <w:rPr>
@@ -6777,6 +7723,85 @@
           <w:szCs w:val="28"/>
           <w:highlight w:val="yellow"/>
         </w:rPr>
+        <w:t>O</w:t>
+      </w:r>
+      <w:r>
+        <w:rPr>
+          <w:rFonts w:ascii="Times New Roman" w:hAnsi="Times New Roman" w:cs="Times New Roman"/>
+          <w:sz w:val="28"/>
+          <w:szCs w:val="28"/>
+        </w:rPr>
+        <w:t xml:space="preserve">utput </w:t>
+      </w:r>
+    </w:p>
+    <w:p>
+      <w:pPr>
+        <w:rPr>
+          <w:rFonts w:ascii="Times New Roman" w:hAnsi="Times New Roman" w:cs="Times New Roman"/>
+          <w:sz w:val="28"/>
+          <w:szCs w:val="28"/>
+        </w:rPr>
+      </w:pPr>
+      <w:proofErr w:type="gramStart"/>
+      <w:r>
+        <w:rPr>
+          <w:rFonts w:ascii="Times New Roman" w:hAnsi="Times New Roman" w:cs="Times New Roman"/>
+          <w:sz w:val="28"/>
+          <w:szCs w:val="28"/>
+        </w:rPr>
+        <w:lastRenderedPageBreak/>
+        <w:t>A</w:t>
+      </w:r>
+      <w:proofErr w:type="gramEnd"/>
+      <w:r>
+        <w:rPr>
+          <w:rFonts w:ascii="Times New Roman" w:hAnsi="Times New Roman" w:cs="Times New Roman"/>
+          <w:sz w:val="28"/>
+          <w:szCs w:val="28"/>
+        </w:rPr>
+        <w:t xml:space="preserve"> Uppercase letter O will </w:t>
+      </w:r>
+      <w:r>
+        <w:rPr>
+          <w:rFonts w:ascii="Times New Roman" w:hAnsi="Times New Roman" w:cs="Times New Roman"/>
+          <w:sz w:val="28"/>
+          <w:szCs w:val="28"/>
+          <w:highlight w:val="yellow"/>
+        </w:rPr>
+        <w:t>overwrite</w:t>
+      </w:r>
+      <w:r>
+        <w:rPr>
+          <w:rFonts w:ascii="Times New Roman" w:hAnsi="Times New Roman" w:cs="Times New Roman"/>
+          <w:sz w:val="28"/>
+          <w:szCs w:val="28"/>
+        </w:rPr>
+        <w:t xml:space="preserve"> an existing data file, or create a new one if it doesn’t exists</w:t>
+      </w:r>
+    </w:p>
+    <w:p>
+      <w:pPr>
+        <w:rPr>
+          <w:rFonts w:ascii="Times New Roman" w:hAnsi="Times New Roman" w:cs="Times New Roman"/>
+          <w:sz w:val="28"/>
+          <w:szCs w:val="28"/>
+        </w:rPr>
+      </w:pPr>
+      <w:r>
+        <w:rPr>
+          <w:rFonts w:ascii="Times New Roman" w:hAnsi="Times New Roman" w:cs="Times New Roman"/>
+          <w:sz w:val="28"/>
+          <w:szCs w:val="28"/>
+        </w:rPr>
+        <w:t xml:space="preserve">-o  = append </w:t>
+      </w:r>
+      <w:r>
+        <w:rPr>
+          <w:rFonts w:ascii="Times New Roman" w:hAnsi="Times New Roman" w:cs="Times New Roman"/>
+          <w:sz w:val="28"/>
+          <w:szCs w:val="28"/>
+          <w:highlight w:val="yellow"/>
+        </w:rPr>
         <w:t>o</w:t>
       </w:r>
       <w:r>
@@ -6785,7 +7810,24 @@
           <w:sz w:val="28"/>
           <w:szCs w:val="28"/>
         </w:rPr>
-        <w:t xml:space="preserve">  = </w:t>
+        <w:t>utput</w:t>
+      </w:r>
+    </w:p>
+    <w:p>
+      <w:pPr>
+        <w:rPr>
+          <w:rFonts w:ascii="Times New Roman" w:hAnsi="Times New Roman" w:cs="Times New Roman"/>
+          <w:sz w:val="28"/>
+          <w:szCs w:val="28"/>
+        </w:rPr>
+      </w:pPr>
+      <w:r>
+        <w:rPr>
+          <w:rFonts w:ascii="Times New Roman" w:hAnsi="Times New Roman" w:cs="Times New Roman"/>
+          <w:sz w:val="28"/>
+          <w:szCs w:val="28"/>
+        </w:rPr>
+        <w:t xml:space="preserve">A lowercase letter o will </w:t>
       </w:r>
       <w:r>
         <w:rPr>
@@ -6794,6 +7836,214 @@
           <w:szCs w:val="28"/>
           <w:highlight w:val="yellow"/>
         </w:rPr>
+        <w:t>append</w:t>
+      </w:r>
+      <w:r>
+        <w:rPr>
+          <w:rFonts w:ascii="Times New Roman" w:hAnsi="Times New Roman" w:cs="Times New Roman"/>
+          <w:sz w:val="28"/>
+          <w:szCs w:val="28"/>
+        </w:rPr>
+        <w:t xml:space="preserve"> new data to an existing file, this means that it will add on, and not delete the existing data, but if there is not data then it will create a new file.</w:t>
+      </w:r>
+    </w:p>
+    <w:p>
+      <w:pPr>
+        <w:rPr>
+          <w:rFonts w:ascii="Times New Roman" w:hAnsi="Times New Roman" w:cs="Times New Roman"/>
+          <w:sz w:val="28"/>
+          <w:szCs w:val="28"/>
+        </w:rPr>
+      </w:pPr>
+      <w:r>
+        <w:rPr>
+          <w:rFonts w:ascii="Times New Roman" w:hAnsi="Times New Roman" w:cs="Times New Roman"/>
+          <w:sz w:val="28"/>
+          <w:szCs w:val="28"/>
+        </w:rPr>
+        <w:t>bookdata.csv = is the name of our comma separated value file</w:t>
+      </w:r>
+    </w:p>
+    <w:p>
+      <w:pPr>
+        <w:rPr>
+          <w:rFonts w:ascii="Times New Roman" w:hAnsi="Times New Roman" w:cs="Times New Roman"/>
+          <w:sz w:val="28"/>
+          <w:szCs w:val="28"/>
+        </w:rPr>
+      </w:pPr>
+      <w:r>
+        <w:rPr>
+          <w:rFonts w:ascii="Times New Roman" w:hAnsi="Times New Roman" w:cs="Times New Roman"/>
+          <w:sz w:val="28"/>
+          <w:szCs w:val="28"/>
+        </w:rPr>
+        <w:t>*</w:t>
+      </w:r>
+      <w:proofErr w:type="gramStart"/>
+      <w:r>
+        <w:rPr>
+          <w:rFonts w:ascii="Times New Roman" w:hAnsi="Times New Roman" w:cs="Times New Roman"/>
+          <w:sz w:val="28"/>
+          <w:szCs w:val="28"/>
+        </w:rPr>
+        <w:t>so</w:t>
+      </w:r>
+      <w:proofErr w:type="gramEnd"/>
+      <w:r>
+        <w:rPr>
+          <w:rFonts w:ascii="Times New Roman" w:hAnsi="Times New Roman" w:cs="Times New Roman"/>
+          <w:sz w:val="28"/>
+          <w:szCs w:val="28"/>
+        </w:rPr>
+        <w:t xml:space="preserve"> we have 2 options when it comes to how we write output to a csv file, we can either overrider the existing file with new data, or we can append the existing file with new data.</w:t>
+      </w:r>
+      <w:r>
+        <w:rPr>
+          <w:rFonts w:ascii="Times New Roman" w:hAnsi="Times New Roman" w:cs="Times New Roman"/>
+          <w:sz w:val="28"/>
+          <w:szCs w:val="28"/>
+        </w:rPr>
+        <w:t xml:space="preserve"> That’s what we can do to can existing file, but of course of the file doesn’t exist, then we can </w:t>
+      </w:r>
+      <w:proofErr w:type="gramStart"/>
+      <w:r>
+        <w:rPr>
+          <w:rFonts w:ascii="Times New Roman" w:hAnsi="Times New Roman" w:cs="Times New Roman"/>
+          <w:sz w:val="28"/>
+          <w:szCs w:val="28"/>
+        </w:rPr>
+        <w:t>simple</w:t>
+      </w:r>
+      <w:proofErr w:type="gramEnd"/>
+      <w:r>
+        <w:rPr>
+          <w:rFonts w:ascii="Times New Roman" w:hAnsi="Times New Roman" w:cs="Times New Roman"/>
+          <w:sz w:val="28"/>
+          <w:szCs w:val="28"/>
+        </w:rPr>
+        <w:t xml:space="preserve"> create a new file.</w:t>
+      </w:r>
+    </w:p>
+    <w:p>
+      <w:pPr>
+        <w:rPr>
+          <w:rFonts w:ascii="Times New Roman" w:hAnsi="Times New Roman" w:cs="Times New Roman"/>
+          <w:sz w:val="28"/>
+          <w:szCs w:val="28"/>
+        </w:rPr>
+      </w:pPr>
+      <w:r>
+        <w:rPr>
+          <w:rFonts w:ascii="Times New Roman" w:hAnsi="Times New Roman" w:cs="Times New Roman"/>
+          <w:sz w:val="28"/>
+          <w:szCs w:val="28"/>
+        </w:rPr>
+        <w:t>*</w:t>
+      </w:r>
+      <w:proofErr w:type="gramStart"/>
+      <w:r>
+        <w:rPr>
+          <w:rFonts w:ascii="Times New Roman" w:hAnsi="Times New Roman" w:cs="Times New Roman"/>
+          <w:sz w:val="28"/>
+          <w:szCs w:val="28"/>
+        </w:rPr>
+        <w:t>to</w:t>
+      </w:r>
+      <w:proofErr w:type="gramEnd"/>
+      <w:r>
+        <w:rPr>
+          <w:rFonts w:ascii="Times New Roman" w:hAnsi="Times New Roman" w:cs="Times New Roman"/>
+          <w:sz w:val="28"/>
+          <w:szCs w:val="28"/>
+        </w:rPr>
+        <w:t xml:space="preserve"> override an existing csv file with new data we use the uppercase  = -</w:t>
+      </w:r>
+      <w:r>
+        <w:rPr>
+          <w:rFonts w:ascii="Times New Roman" w:hAnsi="Times New Roman" w:cs="Times New Roman"/>
+          <w:sz w:val="28"/>
+          <w:szCs w:val="28"/>
+          <w:highlight w:val="green"/>
+        </w:rPr>
+        <w:t>O</w:t>
+      </w:r>
+    </w:p>
+    <w:p>
+      <w:pPr>
+        <w:rPr>
+          <w:rFonts w:ascii="Times New Roman" w:hAnsi="Times New Roman" w:cs="Times New Roman"/>
+          <w:sz w:val="28"/>
+          <w:szCs w:val="28"/>
+        </w:rPr>
+      </w:pPr>
+      <w:r>
+        <w:rPr>
+          <w:rFonts w:ascii="Times New Roman" w:hAnsi="Times New Roman" w:cs="Times New Roman"/>
+          <w:sz w:val="28"/>
+          <w:szCs w:val="28"/>
+        </w:rPr>
+        <w:t xml:space="preserve">Which means </w:t>
+      </w:r>
+      <w:r>
+        <w:rPr>
+          <w:rFonts w:ascii="Times New Roman" w:hAnsi="Times New Roman" w:cs="Times New Roman"/>
+          <w:sz w:val="28"/>
+          <w:szCs w:val="28"/>
+          <w:highlight w:val="green"/>
+        </w:rPr>
+        <w:t>O</w:t>
+      </w:r>
+      <w:r>
+        <w:rPr>
+          <w:rFonts w:ascii="Times New Roman" w:hAnsi="Times New Roman" w:cs="Times New Roman"/>
+          <w:sz w:val="28"/>
+          <w:szCs w:val="28"/>
+        </w:rPr>
+        <w:t>utput</w:t>
+      </w:r>
+    </w:p>
+    <w:p>
+      <w:pPr>
+        <w:rPr>
+          <w:rFonts w:ascii="Times New Roman" w:hAnsi="Times New Roman" w:cs="Times New Roman"/>
+          <w:sz w:val="28"/>
+          <w:szCs w:val="28"/>
+        </w:rPr>
+      </w:pPr>
+      <w:r>
+        <w:rPr>
+          <w:rFonts w:ascii="Times New Roman" w:hAnsi="Times New Roman" w:cs="Times New Roman"/>
+          <w:sz w:val="28"/>
+          <w:szCs w:val="28"/>
+        </w:rPr>
+        <w:t>*</w:t>
+      </w:r>
+      <w:proofErr w:type="gramStart"/>
+      <w:r>
+        <w:rPr>
+          <w:rFonts w:ascii="Times New Roman" w:hAnsi="Times New Roman" w:cs="Times New Roman"/>
+          <w:sz w:val="28"/>
+          <w:szCs w:val="28"/>
+        </w:rPr>
+        <w:t>to</w:t>
+      </w:r>
+      <w:proofErr w:type="gramEnd"/>
+      <w:r>
+        <w:rPr>
+          <w:rFonts w:ascii="Times New Roman" w:hAnsi="Times New Roman" w:cs="Times New Roman"/>
+          <w:sz w:val="28"/>
+          <w:szCs w:val="28"/>
+        </w:rPr>
+        <w:t xml:space="preserve"> append new data to an existing csv file we use the lowercase letter  = -</w:t>
+      </w:r>
+      <w:r>
+        <w:rPr>
+          <w:rFonts w:ascii="Times New Roman" w:hAnsi="Times New Roman" w:cs="Times New Roman"/>
+          <w:sz w:val="28"/>
+          <w:szCs w:val="28"/>
+          <w:highlight w:val="cyan"/>
+        </w:rPr>
         <w:t>o</w:t>
       </w:r>
       <w:r>
@@ -6802,42 +8052,41 @@
           <w:sz w:val="28"/>
           <w:szCs w:val="28"/>
         </w:rPr>
-        <w:t xml:space="preserve">utput </w:t>
-      </w:r>
-    </w:p>
-    <w:p>
-      <w:pPr>
-        <w:rPr>
-          <w:rFonts w:ascii="Times New Roman" w:hAnsi="Times New Roman" w:cs="Times New Roman"/>
-          <w:sz w:val="28"/>
-          <w:szCs w:val="28"/>
-        </w:rPr>
-      </w:pPr>
-      <w:r>
-        <w:rPr>
-          <w:rFonts w:ascii="Times New Roman" w:hAnsi="Times New Roman" w:cs="Times New Roman"/>
-          <w:sz w:val="28"/>
-          <w:szCs w:val="28"/>
-        </w:rPr>
-        <w:t>bookdata.csv = is the name of our comma separated value file</w:t>
-      </w:r>
-    </w:p>
-    <w:p>
-      <w:pPr>
-        <w:rPr>
-          <w:rFonts w:ascii="Times New Roman" w:hAnsi="Times New Roman" w:cs="Times New Roman"/>
-          <w:sz w:val="28"/>
-          <w:szCs w:val="28"/>
-        </w:rPr>
-      </w:pPr>
-      <w:r>
-        <w:rPr>
-          <w:rFonts w:ascii="Times New Roman" w:hAnsi="Times New Roman" w:cs="Times New Roman"/>
-          <w:sz w:val="28"/>
-          <w:szCs w:val="28"/>
-        </w:rPr>
-        <w:lastRenderedPageBreak/>
-        <w:t>*</w:t>
+        <w:t xml:space="preserve"> </w:t>
+      </w:r>
+    </w:p>
+    <w:p>
+      <w:pPr>
+        <w:rPr>
+          <w:rFonts w:ascii="Times New Roman" w:hAnsi="Times New Roman" w:cs="Times New Roman"/>
+          <w:sz w:val="28"/>
+          <w:szCs w:val="28"/>
+        </w:rPr>
+      </w:pPr>
+      <w:r>
+        <w:rPr>
+          <w:rFonts w:ascii="Times New Roman" w:hAnsi="Times New Roman" w:cs="Times New Roman"/>
+          <w:sz w:val="28"/>
+          <w:szCs w:val="28"/>
+        </w:rPr>
+        <w:t xml:space="preserve">Which means </w:t>
+      </w:r>
+      <w:r>
+        <w:rPr>
+          <w:rFonts w:ascii="Times New Roman" w:hAnsi="Times New Roman" w:cs="Times New Roman"/>
+          <w:sz w:val="28"/>
+          <w:szCs w:val="28"/>
+          <w:highlight w:val="cyan"/>
+        </w:rPr>
+        <w:t>o</w:t>
+      </w:r>
+      <w:r>
+        <w:rPr>
+          <w:rFonts w:ascii="Times New Roman" w:hAnsi="Times New Roman" w:cs="Times New Roman"/>
+          <w:sz w:val="28"/>
+          <w:szCs w:val="28"/>
+        </w:rPr>
+        <w:t>utput</w:t>
       </w:r>
     </w:p>
     <w:p>
@@ -6869,7 +8118,7 @@
 </file>
 
 <file path=word/numbering.xml><?xml version="1.0" encoding="utf-8"?>
-<w:numbering xmlns:wpc="http://schemas.microsoft.com/office/word/2010/wordprocessingCanvas" xmlns:cx="http://schemas.microsoft.com/office/drawing/2014/chartex" xmlns:cx1="http://schemas.microsoft.com/office/drawing/2015/9/8/chartex" xmlns:cx2="http://schemas.microsoft.com/office/drawing/2015/10/21/chartex" xmlns:cx3="http://schemas.microsoft.com/office/drawing/2016/5/9/chartex" xmlns:cx4="http://schemas.microsoft.com/office/drawing/2016/5/10/chartex" xmlns:cx5="http://schemas.microsoft.com/office/drawing/2016/5/11/chartex" xmlns:cx6="http://schemas.microsoft.com/office/drawing/2016/5/12/chartex" xmlns:cx7="http://schemas.microsoft.com/office/drawing/2016/5/13/chartex" xmlns:cx8="http://schemas.microsoft.com/office/drawing/2016/5/14/chartex" xmlns:mc="http://schemas.openxmlformats.org/markup-compatibility/2006" xmlns:aink="http://schemas.microsoft.com/office/drawing/2016/ink" xmlns:am3d="http://schemas.microsoft.com/office/drawing/2017/model3d" xmlns:o="urn:schemas-microsoft-com:office:office" xmlns:oel="http://schemas.microsoft.com/office/2019/extlst" xmlns:r="http://schemas.openxmlformats.org/officeDocument/2006/relationships" xmlns:m="http://schemas.openxmlformats.org/officeDocument/2006/math" xmlns:v="urn:schemas-microsoft-com:vml" xmlns:wp14="http://schemas.microsoft.com/office/word/2010/wordprocessingDrawing" xmlns:wp="http://schemas.openxmlformats.org/drawingml/2006/wordprocessingDrawing" xmlns:w10="urn:schemas-microsoft-com:office:word" xmlns:w="http://schemas.openxmlformats.org/wordprocessingml/2006/main" xmlns:w14="http://schemas.microsoft.com/office/word/2010/wordml" xmlns:w15="http://schemas.microsoft.com/office/word/2012/wordml" xmlns:w16cex="http://schemas.microsoft.com/office/word/2018/wordml/cex" xmlns:w16cid="http://schemas.microsoft.com/office/word/2016/wordml/cid" xmlns:w16="http://schemas.microsoft.com/office/word/2018/wordml" xmlns:w16sdtdh="http://schemas.microsoft.com/office/word/2020/wordml/sdtdatahash" xmlns:w16se="http://schemas.microsoft.com/office/word/2015/wordml/symex" xmlns:wpg="http://schemas.microsoft.com/office/word/2010/wordprocessingGroup" xmlns:wpi="http://schemas.microsoft.com/office/word/2010/wordprocessingInk" xmlns:wne="http://schemas.microsoft.com/office/word/2006/wordml" xmlns:wps="http://schemas.microsoft.com/office/word/2010/wordprocessingShape" mc:Ignorable="w14 w15 w16se w16cid w16 w16cex w16sdtdh wp14">
+<w:numbering xmlns:wpc="http://schemas.microsoft.com/office/word/2010/wordprocessingCanvas" xmlns:cx="http://schemas.microsoft.com/office/drawing/2014/chartex" xmlns:cx1="http://schemas.microsoft.com/office/drawing/2015/9/8/chartex" xmlns:cx2="http://schemas.microsoft.com/office/drawing/2015/10/21/chartex" xmlns:cx3="http://schemas.microsoft.com/office/drawing/2016/5/9/chartex" xmlns:cx4="http://schemas.microsoft.com/office/drawing/2016/5/10/chartex" xmlns:cx5="http://schemas.microsoft.com/office/drawing/2016/5/11/chartex" xmlns:cx6="http://schemas.microsoft.com/office/drawing/2016/5/12/chartex" xmlns:cx7="http://schemas.microsoft.com/office/drawing/2016/5/13/chartex" xmlns:cx8="http://schemas.microsoft.com/office/drawing/2016/5/14/chartex" xmlns:mc="http://schemas.openxmlformats.org/markup-compatibility/2006" xmlns:aink="http://schemas.microsoft.com/office/drawing/2016/ink" xmlns:am3d="http://schemas.microsoft.com/office/drawing/2017/model3d" xmlns:o="urn:schemas-microsoft-com:office:office" xmlns:oel="http://schemas.microsoft.com/office/2019/extlst" xmlns:r="http://schemas.openxmlformats.org/officeDocument/2006/relationships" xmlns:m="http://schemas.openxmlformats.org/officeDocument/2006/math" xmlns:v="urn:schemas-microsoft-com:vml" xmlns:wp14="http://schemas.microsoft.com/office/word/2010/wordprocessingDrawing" xmlns:wp="http://schemas.openxmlformats.org/drawingml/2006/wordprocessingDrawing" xmlns:w10="urn:schemas-microsoft-com:office:word" xmlns:w="http://schemas.openxmlformats.org/wordprocessingml/2006/main" xmlns:w14="http://schemas.microsoft.com/office/word/2010/wordml" xmlns:w15="http://schemas.microsoft.com/office/word/2012/wordml" xmlns:w16cex="http://schemas.microsoft.com/office/word/2018/wordml/cex" xmlns:w16cid="http://schemas.microsoft.com/office/word/2016/wordml/cid" xmlns:w16="http://schemas.microsoft.com/office/word/2018/wordml" xmlns:w16du="http://schemas.microsoft.com/office/word/2023/wordml/word16du" xmlns:w16sdtdh="http://schemas.microsoft.com/office/word/2020/wordml/sdtdatahash" xmlns:w16se="http://schemas.microsoft.com/office/word/2015/wordml/symex" xmlns:wpg="http://schemas.microsoft.com/office/word/2010/wordprocessingGroup" xmlns:wpi="http://schemas.microsoft.com/office/word/2010/wordprocessingInk" xmlns:wne="http://schemas.microsoft.com/office/word/2006/wordml" xmlns:wps="http://schemas.microsoft.com/office/word/2010/wordprocessingShape" mc:Ignorable="w14 w15 w16se w16cid w16 w16cex w16sdtdh w16du wp14">
   <w:abstractNum w:abstractNumId="0" w15:restartNumberingAfterBreak="0">
     <w:nsid w:val="0607689C"/>
     <w:multiLevelType w:val="hybridMultilevel"/>
@@ -7150,7 +8399,7 @@
 </file>
 
 <file path=word/styles.xml><?xml version="1.0" encoding="utf-8"?>
-<w:styles xmlns:mc="http://schemas.openxmlformats.org/markup-compatibility/2006" xmlns:r="http://schemas.openxmlformats.org/officeDocument/2006/relationships" xmlns:w="http://schemas.openxmlformats.org/wordprocessingml/2006/main" xmlns:w14="http://schemas.microsoft.com/office/word/2010/wordml" xmlns:w15="http://schemas.microsoft.com/office/word/2012/wordml" xmlns:w16cex="http://schemas.microsoft.com/office/word/2018/wordml/cex" xmlns:w16cid="http://schemas.microsoft.com/office/word/2016/wordml/cid" xmlns:w16="http://schemas.microsoft.com/office/word/2018/wordml" xmlns:w16sdtdh="http://schemas.microsoft.com/office/word/2020/wordml/sdtdatahash" xmlns:w16se="http://schemas.microsoft.com/office/word/2015/wordml/symex" mc:Ignorable="w14 w15 w16se w16cid w16 w16cex w16sdtdh">
+<w:styles xmlns:mc="http://schemas.openxmlformats.org/markup-compatibility/2006" xmlns:r="http://schemas.openxmlformats.org/officeDocument/2006/relationships" xmlns:w="http://schemas.openxmlformats.org/wordprocessingml/2006/main" xmlns:w14="http://schemas.microsoft.com/office/word/2010/wordml" xmlns:w15="http://schemas.microsoft.com/office/word/2012/wordml" xmlns:w16cex="http://schemas.microsoft.com/office/word/2018/wordml/cex" xmlns:w16cid="http://schemas.microsoft.com/office/word/2016/wordml/cid" xmlns:w16="http://schemas.microsoft.com/office/word/2018/wordml" xmlns:w16du="http://schemas.microsoft.com/office/word/2023/wordml/word16du" xmlns:w16sdtdh="http://schemas.microsoft.com/office/word/2020/wordml/sdtdatahash" xmlns:w16se="http://schemas.microsoft.com/office/word/2015/wordml/symex" mc:Ignorable="w14 w15 w16se w16cid w16 w16cex w16sdtdh w16du">
   <w:docDefaults>
     <w:rPrDefault>
       <w:rPr>
@@ -7753,6 +9002,7 @@
   <w:style w:type="character" w:default="1" w:styleId="DefaultParagraphFont">
     <w:name w:val="Default Paragraph Font"/>
     <w:uiPriority w:val="1"/>
+    <w:semiHidden/>
     <w:unhideWhenUsed/>
   </w:style>
   <w:style w:type="table" w:default="1" w:styleId="TableNormal">

</xml_diff>